<commit_message>
EXTRA - W&T - Online Application - Changes requested by Anca. Updating texting on create application page. Updating texting on documents page.
</commit_message>
<xml_diff>
--- a/www/student-management/extra/internal/uploadedfiles/wat/CSB_Resume_Template.docx
+++ b/www/student-management/extra/internal/uploadedfiles/wat/CSB_Resume_Template.docx
@@ -5,6 +5,7 @@
     <w:p>
       <w:pPr>
         <w:pStyle w:val="Name"/>
+        <w:spacing w:before="20"/>
       </w:pPr>
       <w:r>
         <w:rPr>
@@ -15,7 +16,7 @@
             <v:stroke joinstyle="miter"/>
             <v:path gradientshapeok="t" o:connecttype="rect"/>
           </v:shapetype>
-          <v:shape id="_x0000_s1028" type="#_x0000_t202" style="position:absolute;left:0;text-align:left;margin-left:444.75pt;margin-top:-12.4pt;width:108pt;height:110.25pt;z-index:251658240;mso-width-relative:margin;mso-height-relative:margin">
+          <v:shape id="_x0000_s1028" type="#_x0000_t202" style="position:absolute;left:0;text-align:left;margin-left:6in;margin-top:-11.1pt;width:108pt;height:110.25pt;z-index:251658240;mso-width-relative:margin;mso-height-relative:margin">
             <v:textbox>
               <w:txbxContent>
                 <w:p/>
@@ -41,214 +42,692 @@
           </v:shape>
         </w:pict>
       </w:r>
-      <w:proofErr w:type="gramStart"/>
-      <w:r>
-        <w:t>Your</w:t>
-      </w:r>
-      <w:proofErr w:type="gramEnd"/>
-      <w:r>
-        <w:t xml:space="preserve"> Name</w:t>
+      <w:r>
+        <w:t>Your Name</w:t>
       </w:r>
     </w:p>
     <w:p>
       <w:pPr>
         <w:pStyle w:val="Address"/>
-        <w:spacing w:after="120"/>
+        <w:spacing w:before="0" w:after="0"/>
         <w:jc w:val="left"/>
-      </w:pPr>
-      <w:r>
-        <w:t>Date of Birth (</w:t>
-      </w:r>
-      <w:r>
-        <w:rPr>
-          <w:sz w:val="16"/>
-          <w:szCs w:val="16"/>
-        </w:rPr>
-        <w:t>mm/</w:t>
+        <w:rPr>
+          <w:rFonts w:asciiTheme="majorHAnsi" w:hAnsiTheme="majorHAnsi"/>
+          <w:sz w:val="18"/>
+          <w:szCs w:val="18"/>
+        </w:rPr>
+      </w:pPr>
+      <w:r>
+        <w:rPr>
+          <w:rFonts w:asciiTheme="majorHAnsi" w:hAnsiTheme="majorHAnsi"/>
+          <w:b/>
+          <w:sz w:val="18"/>
+          <w:szCs w:val="18"/>
+        </w:rPr>
+        <w:t>Date of Birth</w:t>
+      </w:r>
+      <w:r>
+        <w:rPr>
+          <w:rFonts w:asciiTheme="majorHAnsi" w:hAnsiTheme="majorHAnsi"/>
+          <w:sz w:val="18"/>
+          <w:szCs w:val="18"/>
+        </w:rPr>
+        <w:t xml:space="preserve">: </w:t>
+      </w:r>
+      <w:r>
+        <w:rPr>
+          <w:rFonts w:asciiTheme="majorHAnsi" w:hAnsiTheme="majorHAnsi"/>
+          <w:i/>
+          <w:sz w:val="18"/>
+          <w:szCs w:val="18"/>
+        </w:rPr>
+        <w:t xml:space="preserve"> Please write </w:t>
+      </w:r>
+      <w:r>
+        <w:rPr>
+          <w:rFonts w:asciiTheme="majorHAnsi" w:hAnsiTheme="majorHAnsi"/>
+          <w:i/>
+          <w:sz w:val="18"/>
+          <w:szCs w:val="18"/>
+        </w:rPr>
+        <w:t>y</w:t>
+      </w:r>
+      <w:r>
+        <w:rPr>
+          <w:rFonts w:asciiTheme="majorHAnsi" w:hAnsiTheme="majorHAnsi"/>
+          <w:i/>
+          <w:sz w:val="18"/>
+          <w:szCs w:val="18"/>
+        </w:rPr>
+        <w:t>our date of birth</w:t>
+      </w:r>
+      <w:r>
+        <w:rPr>
+          <w:rFonts w:asciiTheme="majorHAnsi" w:hAnsiTheme="majorHAnsi"/>
+          <w:i/>
+          <w:sz w:val="18"/>
+          <w:szCs w:val="18"/>
+        </w:rPr>
+        <w:t xml:space="preserve"> (mm/</w:t>
       </w:r>
       <w:proofErr w:type="spellStart"/>
       <w:r>
         <w:rPr>
-          <w:sz w:val="16"/>
-          <w:szCs w:val="16"/>
+          <w:rFonts w:asciiTheme="majorHAnsi" w:hAnsiTheme="majorHAnsi"/>
+          <w:i/>
+          <w:sz w:val="18"/>
+          <w:szCs w:val="18"/>
         </w:rPr>
         <w:t>dd</w:t>
       </w:r>
       <w:proofErr w:type="spellEnd"/>
       <w:r>
         <w:rPr>
-          <w:sz w:val="16"/>
-          <w:szCs w:val="16"/>
+          <w:rFonts w:asciiTheme="majorHAnsi" w:hAnsiTheme="majorHAnsi"/>
+          <w:i/>
+          <w:sz w:val="18"/>
+          <w:szCs w:val="18"/>
         </w:rPr>
         <w:t>/</w:t>
       </w:r>
       <w:proofErr w:type="spellStart"/>
       <w:r>
         <w:rPr>
-          <w:sz w:val="16"/>
-          <w:szCs w:val="16"/>
+          <w:rFonts w:asciiTheme="majorHAnsi" w:hAnsiTheme="majorHAnsi"/>
+          <w:i/>
+          <w:sz w:val="18"/>
+          <w:szCs w:val="18"/>
         </w:rPr>
         <w:t>yyyy</w:t>
       </w:r>
       <w:proofErr w:type="spellEnd"/>
       <w:r>
-        <w:t>):</w:t>
-      </w:r>
-      <w:r>
+        <w:rPr>
+          <w:rFonts w:asciiTheme="majorHAnsi" w:hAnsiTheme="majorHAnsi"/>
+          <w:i/>
+          <w:sz w:val="18"/>
+          <w:szCs w:val="18"/>
+        </w:rPr>
+        <w:t>)</w:t>
+      </w:r>
+      <w:r>
+        <w:rPr>
+          <w:rFonts w:asciiTheme="majorHAnsi" w:hAnsiTheme="majorHAnsi"/>
+          <w:i/>
+          <w:sz w:val="18"/>
+          <w:szCs w:val="18"/>
+        </w:rPr>
         <w:t xml:space="preserve"> </w:t>
       </w:r>
       <w:r>
         <w:rPr>
-          <w:szCs w:val="14"/>
-        </w:rPr>
-        <w:sym w:font="Wingdings" w:char="F06C"/>
-      </w:r>
-      <w:r>
-        <w:t xml:space="preserve">  </w:t>
-      </w:r>
-      <w:r>
-        <w:t xml:space="preserve">Address: </w:t>
+          <w:rFonts w:asciiTheme="majorHAnsi" w:eastAsia="MS Mincho" w:hAnsiTheme="majorHAnsi"/>
+          <w:i/>
+          <w:sz w:val="18"/>
+          <w:szCs w:val="18"/>
+        </w:rPr>
+        <w:t>(delete when filling-in the form)</w:t>
       </w:r>
     </w:p>
     <w:p>
       <w:pPr>
         <w:pStyle w:val="Address"/>
-        <w:spacing w:after="120"/>
+        <w:spacing w:before="0" w:after="0"/>
         <w:jc w:val="left"/>
-      </w:pPr>
-      <w:r>
-        <w:t>Phone Number</w:t>
-      </w:r>
-      <w:r>
+        <w:rPr>
+          <w:rFonts w:asciiTheme="majorHAnsi" w:hAnsiTheme="majorHAnsi"/>
+          <w:i/>
+          <w:sz w:val="18"/>
+          <w:szCs w:val="18"/>
+        </w:rPr>
+      </w:pPr>
+      <w:r>
+        <w:rPr>
+          <w:rFonts w:asciiTheme="majorHAnsi" w:hAnsiTheme="majorHAnsi"/>
+          <w:b/>
+          <w:sz w:val="18"/>
+          <w:szCs w:val="18"/>
+        </w:rPr>
+        <w:t>Address</w:t>
+      </w:r>
+      <w:r>
+        <w:rPr>
+          <w:rFonts w:asciiTheme="majorHAnsi" w:hAnsiTheme="majorHAnsi"/>
+          <w:sz w:val="18"/>
+          <w:szCs w:val="18"/>
+        </w:rPr>
         <w:t>:</w:t>
       </w:r>
       <w:r>
+        <w:rPr>
+          <w:rFonts w:asciiTheme="majorHAnsi" w:hAnsiTheme="majorHAnsi"/>
+          <w:sz w:val="18"/>
+          <w:szCs w:val="18"/>
+        </w:rPr>
         <w:t xml:space="preserve"> </w:t>
       </w:r>
       <w:r>
         <w:rPr>
-          <w:szCs w:val="14"/>
-        </w:rPr>
-        <w:sym w:font="Wingdings" w:char="F06C"/>
-      </w:r>
-      <w:r>
-        <w:t xml:space="preserve">  Email address</w:t>
-      </w:r>
-      <w:r>
-        <w:t>:</w:t>
-      </w:r>
-      <w:r>
+          <w:rFonts w:asciiTheme="majorHAnsi" w:hAnsiTheme="majorHAnsi"/>
+          <w:i/>
+          <w:sz w:val="18"/>
+          <w:szCs w:val="18"/>
+        </w:rPr>
+        <w:t>Please write your address</w:t>
+      </w:r>
+      <w:r>
+        <w:rPr>
+          <w:rFonts w:asciiTheme="majorHAnsi" w:hAnsiTheme="majorHAnsi"/>
+          <w:i/>
+          <w:sz w:val="18"/>
+          <w:szCs w:val="18"/>
+        </w:rPr>
         <w:t xml:space="preserve"> </w:t>
       </w:r>
       <w:r>
         <w:rPr>
-          <w:szCs w:val="14"/>
-        </w:rPr>
-        <w:sym w:font="Wingdings" w:char="F06C"/>
-      </w:r>
-      <w:r>
-        <w:t xml:space="preserve">  Skype ID:</w:t>
+          <w:rFonts w:asciiTheme="majorHAnsi" w:eastAsia="MS Mincho" w:hAnsiTheme="majorHAnsi"/>
+          <w:i/>
+          <w:sz w:val="18"/>
+          <w:szCs w:val="18"/>
+        </w:rPr>
+        <w:t>(delete when filling-in the form)</w:t>
       </w:r>
     </w:p>
     <w:p>
       <w:pPr>
         <w:pStyle w:val="Address"/>
-        <w:spacing w:after="120"/>
+        <w:spacing w:before="0" w:after="0"/>
         <w:jc w:val="left"/>
-      </w:pPr>
-      <w:r>
-        <w:t>Program availability</w:t>
-      </w:r>
-      <w:r>
+        <w:rPr>
+          <w:rFonts w:asciiTheme="majorHAnsi" w:hAnsiTheme="majorHAnsi"/>
+          <w:sz w:val="18"/>
+          <w:szCs w:val="18"/>
+        </w:rPr>
+      </w:pPr>
+      <w:r>
+        <w:rPr>
+          <w:rFonts w:asciiTheme="majorHAnsi" w:hAnsiTheme="majorHAnsi"/>
+          <w:b/>
+          <w:sz w:val="18"/>
+          <w:szCs w:val="18"/>
+        </w:rPr>
+        <w:t>Phone Number</w:t>
+      </w:r>
+      <w:r>
+        <w:rPr>
+          <w:rFonts w:asciiTheme="majorHAnsi" w:hAnsiTheme="majorHAnsi"/>
+          <w:sz w:val="18"/>
+          <w:szCs w:val="18"/>
+        </w:rPr>
+        <w:t>:</w:t>
+      </w:r>
+      <w:r>
+        <w:rPr>
+          <w:rFonts w:asciiTheme="majorHAnsi" w:hAnsiTheme="majorHAnsi"/>
+          <w:sz w:val="18"/>
+          <w:szCs w:val="18"/>
+        </w:rPr>
         <w:t xml:space="preserve"> </w:t>
       </w:r>
       <w:r>
         <w:rPr>
-          <w:szCs w:val="14"/>
-        </w:rPr>
-        <w:t xml:space="preserve">- </w:t>
-      </w:r>
-      <w:r>
-        <w:t>Start date (</w:t>
-      </w:r>
-      <w:r>
-        <w:rPr>
-          <w:sz w:val="16"/>
-          <w:szCs w:val="16"/>
-        </w:rPr>
-        <w:t>mm/</w:t>
+          <w:rFonts w:asciiTheme="majorHAnsi" w:hAnsiTheme="majorHAnsi"/>
+          <w:i/>
+          <w:sz w:val="18"/>
+          <w:szCs w:val="18"/>
+        </w:rPr>
+        <w:t xml:space="preserve">Please write your </w:t>
+      </w:r>
+      <w:r>
+        <w:rPr>
+          <w:rFonts w:asciiTheme="majorHAnsi" w:hAnsiTheme="majorHAnsi"/>
+          <w:i/>
+          <w:sz w:val="18"/>
+          <w:szCs w:val="18"/>
+        </w:rPr>
+        <w:t>phone number</w:t>
+      </w:r>
+      <w:r>
+        <w:rPr>
+          <w:rFonts w:asciiTheme="majorHAnsi" w:hAnsiTheme="majorHAnsi"/>
+          <w:i/>
+          <w:sz w:val="18"/>
+          <w:szCs w:val="18"/>
+        </w:rPr>
+        <w:t xml:space="preserve"> </w:t>
+      </w:r>
+      <w:r>
+        <w:rPr>
+          <w:rFonts w:asciiTheme="majorHAnsi" w:eastAsia="MS Mincho" w:hAnsiTheme="majorHAnsi"/>
+          <w:i/>
+          <w:sz w:val="18"/>
+          <w:szCs w:val="18"/>
+        </w:rPr>
+        <w:t>(delete when filling-in the form)</w:t>
+      </w:r>
+    </w:p>
+    <w:p>
+      <w:pPr>
+        <w:pStyle w:val="Address"/>
+        <w:spacing w:before="0" w:after="0"/>
+        <w:jc w:val="left"/>
+        <w:rPr>
+          <w:rFonts w:asciiTheme="majorHAnsi" w:hAnsiTheme="majorHAnsi"/>
+          <w:i/>
+          <w:sz w:val="18"/>
+          <w:szCs w:val="18"/>
+        </w:rPr>
+      </w:pPr>
+      <w:r>
+        <w:rPr>
+          <w:rFonts w:asciiTheme="majorHAnsi" w:hAnsiTheme="majorHAnsi"/>
+          <w:b/>
+          <w:sz w:val="18"/>
+          <w:szCs w:val="18"/>
+        </w:rPr>
+        <w:t>Email address</w:t>
+      </w:r>
+      <w:r>
+        <w:rPr>
+          <w:rFonts w:asciiTheme="majorHAnsi" w:hAnsiTheme="majorHAnsi"/>
+          <w:sz w:val="18"/>
+          <w:szCs w:val="18"/>
+        </w:rPr>
+        <w:t>:</w:t>
+      </w:r>
+      <w:r>
+        <w:rPr>
+          <w:rFonts w:asciiTheme="majorHAnsi" w:hAnsiTheme="majorHAnsi"/>
+          <w:sz w:val="18"/>
+          <w:szCs w:val="18"/>
+        </w:rPr>
+        <w:t xml:space="preserve"> </w:t>
+      </w:r>
+      <w:r>
+        <w:rPr>
+          <w:rFonts w:asciiTheme="majorHAnsi" w:hAnsiTheme="majorHAnsi"/>
+          <w:i/>
+          <w:sz w:val="18"/>
+          <w:szCs w:val="18"/>
+        </w:rPr>
+        <w:t xml:space="preserve">Please write your e-mail </w:t>
+      </w:r>
+      <w:r>
+        <w:rPr>
+          <w:rFonts w:asciiTheme="majorHAnsi" w:hAnsiTheme="majorHAnsi"/>
+          <w:i/>
+          <w:sz w:val="18"/>
+          <w:szCs w:val="18"/>
+        </w:rPr>
+        <w:t>address</w:t>
+      </w:r>
+      <w:r>
+        <w:rPr>
+          <w:rFonts w:asciiTheme="majorHAnsi" w:eastAsia="MS Mincho" w:hAnsiTheme="majorHAnsi"/>
+          <w:i/>
+          <w:sz w:val="18"/>
+          <w:szCs w:val="18"/>
+        </w:rPr>
+        <w:t xml:space="preserve"> (delete when filling-in the form)</w:t>
+      </w:r>
+    </w:p>
+    <w:p>
+      <w:pPr>
+        <w:pStyle w:val="Address"/>
+        <w:spacing w:before="0" w:after="0"/>
+        <w:jc w:val="left"/>
+        <w:rPr>
+          <w:rFonts w:asciiTheme="majorHAnsi" w:hAnsiTheme="majorHAnsi"/>
+          <w:i/>
+          <w:sz w:val="18"/>
+          <w:szCs w:val="18"/>
+        </w:rPr>
+      </w:pPr>
+      <w:r>
+        <w:rPr>
+          <w:rFonts w:asciiTheme="majorHAnsi" w:hAnsiTheme="majorHAnsi"/>
+          <w:b/>
+          <w:sz w:val="18"/>
+          <w:szCs w:val="18"/>
+        </w:rPr>
+        <w:t>Skype ID</w:t>
+      </w:r>
+      <w:r>
+        <w:rPr>
+          <w:rFonts w:asciiTheme="majorHAnsi" w:hAnsiTheme="majorHAnsi"/>
+          <w:sz w:val="18"/>
+          <w:szCs w:val="18"/>
+        </w:rPr>
+        <w:t>:</w:t>
+      </w:r>
+      <w:r>
+        <w:rPr>
+          <w:rFonts w:asciiTheme="majorHAnsi" w:hAnsiTheme="majorHAnsi"/>
+          <w:sz w:val="18"/>
+          <w:szCs w:val="18"/>
+        </w:rPr>
+        <w:t xml:space="preserve"> </w:t>
+      </w:r>
+      <w:r>
+        <w:rPr>
+          <w:rFonts w:asciiTheme="majorHAnsi" w:hAnsiTheme="majorHAnsi"/>
+          <w:i/>
+          <w:sz w:val="18"/>
+          <w:szCs w:val="18"/>
+        </w:rPr>
+        <w:t xml:space="preserve">Please write your </w:t>
+      </w:r>
+      <w:r>
+        <w:rPr>
+          <w:rFonts w:asciiTheme="majorHAnsi" w:hAnsiTheme="majorHAnsi"/>
+          <w:i/>
+          <w:sz w:val="18"/>
+          <w:szCs w:val="18"/>
+        </w:rPr>
+        <w:t xml:space="preserve">Skype </w:t>
+      </w:r>
+      <w:proofErr w:type="gramStart"/>
+      <w:r>
+        <w:rPr>
+          <w:rFonts w:asciiTheme="majorHAnsi" w:hAnsiTheme="majorHAnsi"/>
+          <w:i/>
+          <w:sz w:val="18"/>
+          <w:szCs w:val="18"/>
+        </w:rPr>
+        <w:t>ID</w:t>
+      </w:r>
+      <w:r>
+        <w:rPr>
+          <w:rFonts w:asciiTheme="majorHAnsi" w:eastAsia="MS Mincho" w:hAnsiTheme="majorHAnsi"/>
+          <w:i/>
+          <w:sz w:val="18"/>
+          <w:szCs w:val="18"/>
+        </w:rPr>
+        <w:t>(</w:t>
+      </w:r>
+      <w:proofErr w:type="gramEnd"/>
+      <w:r>
+        <w:rPr>
+          <w:rFonts w:asciiTheme="majorHAnsi" w:eastAsia="MS Mincho" w:hAnsiTheme="majorHAnsi"/>
+          <w:i/>
+          <w:sz w:val="18"/>
+          <w:szCs w:val="18"/>
+        </w:rPr>
+        <w:t>delete when filling-in the form)</w:t>
+      </w:r>
+    </w:p>
+    <w:p>
+      <w:pPr>
+        <w:pStyle w:val="Address"/>
+        <w:spacing w:before="0" w:after="0"/>
+        <w:jc w:val="left"/>
+        <w:rPr>
+          <w:rFonts w:asciiTheme="majorHAnsi" w:hAnsiTheme="majorHAnsi"/>
+          <w:i/>
+          <w:sz w:val="18"/>
+          <w:szCs w:val="18"/>
+        </w:rPr>
+      </w:pPr>
+      <w:r>
+        <w:rPr>
+          <w:rFonts w:asciiTheme="majorHAnsi" w:hAnsiTheme="majorHAnsi"/>
+          <w:b/>
+          <w:sz w:val="18"/>
+          <w:szCs w:val="18"/>
+        </w:rPr>
+        <w:t>Program A</w:t>
+      </w:r>
+      <w:r>
+        <w:rPr>
+          <w:rFonts w:asciiTheme="majorHAnsi" w:hAnsiTheme="majorHAnsi"/>
+          <w:b/>
+          <w:sz w:val="18"/>
+          <w:szCs w:val="18"/>
+        </w:rPr>
+        <w:t>vailability</w:t>
+      </w:r>
+      <w:r>
+        <w:rPr>
+          <w:rFonts w:asciiTheme="majorHAnsi" w:hAnsiTheme="majorHAnsi"/>
+          <w:sz w:val="18"/>
+          <w:szCs w:val="18"/>
+        </w:rPr>
+        <w:t xml:space="preserve"> </w:t>
+      </w:r>
+      <w:r>
+        <w:rPr>
+          <w:rFonts w:asciiTheme="majorHAnsi" w:hAnsiTheme="majorHAnsi"/>
+          <w:sz w:val="18"/>
+          <w:szCs w:val="18"/>
+        </w:rPr>
+        <w:t xml:space="preserve">– </w:t>
+      </w:r>
+      <w:r>
+        <w:rPr>
+          <w:rFonts w:asciiTheme="majorHAnsi" w:hAnsiTheme="majorHAnsi"/>
+          <w:i/>
+          <w:sz w:val="18"/>
+          <w:szCs w:val="18"/>
+        </w:rPr>
+        <w:t>start</w:t>
+      </w:r>
+      <w:r>
+        <w:rPr>
+          <w:rFonts w:asciiTheme="majorHAnsi" w:hAnsiTheme="majorHAnsi"/>
+          <w:i/>
+          <w:sz w:val="18"/>
+          <w:szCs w:val="18"/>
+        </w:rPr>
+        <w:t xml:space="preserve"> date</w:t>
+      </w:r>
+      <w:r>
+        <w:rPr>
+          <w:rFonts w:asciiTheme="majorHAnsi" w:hAnsiTheme="majorHAnsi"/>
+          <w:i/>
+          <w:sz w:val="18"/>
+          <w:szCs w:val="18"/>
+        </w:rPr>
+        <w:t xml:space="preserve"> (mm/</w:t>
       </w:r>
       <w:proofErr w:type="spellStart"/>
       <w:r>
         <w:rPr>
-          <w:sz w:val="16"/>
-          <w:szCs w:val="16"/>
+          <w:rFonts w:asciiTheme="majorHAnsi" w:hAnsiTheme="majorHAnsi"/>
+          <w:i/>
+          <w:sz w:val="18"/>
+          <w:szCs w:val="18"/>
         </w:rPr>
         <w:t>dd</w:t>
       </w:r>
       <w:proofErr w:type="spellEnd"/>
       <w:r>
         <w:rPr>
-          <w:sz w:val="16"/>
-          <w:szCs w:val="16"/>
+          <w:rFonts w:asciiTheme="majorHAnsi" w:hAnsiTheme="majorHAnsi"/>
+          <w:i/>
+          <w:sz w:val="18"/>
+          <w:szCs w:val="18"/>
         </w:rPr>
         <w:t>/</w:t>
       </w:r>
       <w:proofErr w:type="spellStart"/>
       <w:r>
         <w:rPr>
-          <w:sz w:val="16"/>
-          <w:szCs w:val="16"/>
+          <w:rFonts w:asciiTheme="majorHAnsi" w:hAnsiTheme="majorHAnsi"/>
+          <w:i/>
+          <w:sz w:val="18"/>
+          <w:szCs w:val="18"/>
         </w:rPr>
         <w:t>yyyy</w:t>
       </w:r>
       <w:proofErr w:type="spellEnd"/>
       <w:r>
-        <w:t xml:space="preserve">): </w:t>
-      </w:r>
-      <w:r>
-        <w:rPr>
-          <w:szCs w:val="14"/>
-        </w:rPr>
-        <w:sym w:font="Wingdings" w:char="F06C"/>
-      </w:r>
-      <w:r>
-        <w:t xml:space="preserve">  End date (</w:t>
-      </w:r>
-      <w:r>
-        <w:rPr>
-          <w:sz w:val="16"/>
-          <w:szCs w:val="16"/>
-        </w:rPr>
-        <w:t>mm/</w:t>
+        <w:rPr>
+          <w:rFonts w:asciiTheme="majorHAnsi" w:hAnsiTheme="majorHAnsi"/>
+          <w:i/>
+          <w:sz w:val="18"/>
+          <w:szCs w:val="18"/>
+        </w:rPr>
+        <w:t>) - e</w:t>
+      </w:r>
+      <w:r>
+        <w:rPr>
+          <w:rFonts w:asciiTheme="majorHAnsi" w:hAnsiTheme="majorHAnsi"/>
+          <w:i/>
+          <w:sz w:val="18"/>
+          <w:szCs w:val="18"/>
+        </w:rPr>
+        <w:t>nd date (mm/</w:t>
       </w:r>
       <w:proofErr w:type="spellStart"/>
       <w:r>
         <w:rPr>
-          <w:sz w:val="16"/>
-          <w:szCs w:val="16"/>
+          <w:rFonts w:asciiTheme="majorHAnsi" w:hAnsiTheme="majorHAnsi"/>
+          <w:i/>
+          <w:sz w:val="18"/>
+          <w:szCs w:val="18"/>
         </w:rPr>
         <w:t>dd</w:t>
       </w:r>
       <w:proofErr w:type="spellEnd"/>
       <w:r>
         <w:rPr>
-          <w:sz w:val="16"/>
-          <w:szCs w:val="16"/>
+          <w:rFonts w:asciiTheme="majorHAnsi" w:hAnsiTheme="majorHAnsi"/>
+          <w:i/>
+          <w:sz w:val="18"/>
+          <w:szCs w:val="18"/>
         </w:rPr>
         <w:t>/</w:t>
       </w:r>
       <w:proofErr w:type="spellStart"/>
       <w:r>
         <w:rPr>
-          <w:sz w:val="16"/>
-          <w:szCs w:val="16"/>
+          <w:rFonts w:asciiTheme="majorHAnsi" w:hAnsiTheme="majorHAnsi"/>
+          <w:i/>
+          <w:sz w:val="18"/>
+          <w:szCs w:val="18"/>
         </w:rPr>
         <w:t>yyyy</w:t>
       </w:r>
       <w:proofErr w:type="spellEnd"/>
       <w:r>
-        <w:t>):</w:t>
+        <w:rPr>
+          <w:rFonts w:asciiTheme="majorHAnsi" w:hAnsiTheme="majorHAnsi"/>
+          <w:i/>
+          <w:sz w:val="18"/>
+          <w:szCs w:val="18"/>
+        </w:rPr>
+        <w:t>)</w:t>
+      </w:r>
+      <w:r>
+        <w:rPr>
+          <w:rFonts w:asciiTheme="majorHAnsi" w:eastAsia="MS Mincho" w:hAnsiTheme="majorHAnsi"/>
+          <w:i/>
+          <w:sz w:val="18"/>
+          <w:szCs w:val="18"/>
+        </w:rPr>
+        <w:t xml:space="preserve"> </w:t>
+      </w:r>
+      <w:r>
+        <w:rPr>
+          <w:rFonts w:asciiTheme="majorHAnsi" w:eastAsia="MS Mincho" w:hAnsiTheme="majorHAnsi"/>
+          <w:i/>
+          <w:sz w:val="18"/>
+          <w:szCs w:val="18"/>
+        </w:rPr>
+        <w:t>(delete when filling-in the form)</w:t>
+      </w:r>
+    </w:p>
+    <w:p>
+      <w:pPr>
+        <w:pStyle w:val="Address"/>
+        <w:spacing w:before="0" w:after="0"/>
+        <w:jc w:val="left"/>
+        <w:rPr>
+          <w:rFonts w:asciiTheme="majorHAnsi" w:hAnsiTheme="majorHAnsi"/>
+          <w:sz w:val="18"/>
+          <w:szCs w:val="18"/>
+        </w:rPr>
+      </w:pPr>
+      <w:r>
+        <w:rPr>
+          <w:rFonts w:asciiTheme="majorHAnsi" w:hAnsiTheme="majorHAnsi"/>
+          <w:b/>
+          <w:sz w:val="18"/>
+          <w:szCs w:val="18"/>
+        </w:rPr>
+        <w:t>YouTube</w:t>
+      </w:r>
+      <w:r>
+        <w:rPr>
+          <w:rFonts w:asciiTheme="majorHAnsi" w:hAnsiTheme="majorHAnsi"/>
+          <w:b/>
+          <w:sz w:val="18"/>
+          <w:szCs w:val="18"/>
+        </w:rPr>
+        <w:t xml:space="preserve"> video</w:t>
+      </w:r>
+      <w:r>
+        <w:rPr>
+          <w:rFonts w:asciiTheme="majorHAnsi" w:hAnsiTheme="majorHAnsi"/>
+          <w:sz w:val="18"/>
+          <w:szCs w:val="18"/>
+        </w:rPr>
+        <w:t xml:space="preserve">: </w:t>
+      </w:r>
+      <w:r>
+        <w:rPr>
+          <w:rFonts w:asciiTheme="majorHAnsi" w:hAnsiTheme="majorHAnsi"/>
+          <w:i/>
+          <w:sz w:val="18"/>
+          <w:szCs w:val="18"/>
+        </w:rPr>
+        <w:t>Please write the link to your intr</w:t>
+      </w:r>
+      <w:r>
+        <w:rPr>
+          <w:rFonts w:asciiTheme="majorHAnsi" w:hAnsiTheme="majorHAnsi"/>
+          <w:i/>
+          <w:sz w:val="18"/>
+          <w:szCs w:val="18"/>
+        </w:rPr>
+        <w:t>oduction</w:t>
+      </w:r>
+      <w:r>
+        <w:rPr>
+          <w:rFonts w:asciiTheme="majorHAnsi" w:hAnsiTheme="majorHAnsi"/>
+          <w:i/>
+          <w:sz w:val="18"/>
+          <w:szCs w:val="18"/>
+        </w:rPr>
+        <w:t xml:space="preserve"> here, </w:t>
+      </w:r>
+      <w:r>
+        <w:rPr>
+          <w:rFonts w:asciiTheme="majorHAnsi" w:hAnsiTheme="majorHAnsi"/>
+          <w:i/>
+          <w:sz w:val="18"/>
+          <w:szCs w:val="18"/>
+        </w:rPr>
+        <w:t>if any (max 5 mi</w:t>
+      </w:r>
+      <w:r>
+        <w:rPr>
+          <w:rFonts w:asciiTheme="majorHAnsi" w:hAnsiTheme="majorHAnsi"/>
+          <w:i/>
+          <w:sz w:val="18"/>
+          <w:szCs w:val="18"/>
+        </w:rPr>
+        <w:t>n</w:t>
+      </w:r>
+      <w:r>
+        <w:rPr>
+          <w:rFonts w:asciiTheme="majorHAnsi" w:hAnsiTheme="majorHAnsi"/>
+          <w:i/>
+          <w:sz w:val="18"/>
+          <w:szCs w:val="18"/>
+        </w:rPr>
+        <w:t>)</w:t>
       </w:r>
     </w:p>
     <w:p>
@@ -257,27 +736,36 @@
         <w:pBdr>
           <w:top w:val="single" w:sz="12" w:space="5" w:color="auto"/>
         </w:pBdr>
-        <w:spacing w:before="120"/>
-        <w:rPr>
-          <w:szCs w:val="18"/>
-        </w:rPr>
-      </w:pPr>
-      <w:r>
+        <w:spacing w:before="0" w:after="0"/>
+        <w:rPr>
+          <w:rFonts w:asciiTheme="majorHAnsi" w:hAnsiTheme="majorHAnsi"/>
+          <w:szCs w:val="18"/>
+        </w:rPr>
+      </w:pPr>
+      <w:r>
+        <w:rPr>
+          <w:rFonts w:asciiTheme="majorHAnsi" w:hAnsiTheme="majorHAnsi"/>
+        </w:rPr>
         <w:t>Personal Profile</w:t>
       </w:r>
     </w:p>
     <w:p>
       <w:pPr>
         <w:pStyle w:val="Overviewbullets"/>
-        <w:spacing w:before="120" w:after="0"/>
-        <w:rPr>
+        <w:spacing w:before="0" w:after="0"/>
+        <w:rPr>
+          <w:rFonts w:asciiTheme="majorHAnsi" w:hAnsiTheme="majorHAnsi"/>
           <w:b/>
-        </w:rPr>
-      </w:pPr>
-      <w:r>
-        <w:rPr>
-          <w:rFonts w:eastAsia="MS Mincho"/>
+          <w:sz w:val="18"/>
+          <w:szCs w:val="18"/>
+        </w:rPr>
+      </w:pPr>
+      <w:r>
+        <w:rPr>
+          <w:rFonts w:asciiTheme="majorHAnsi" w:eastAsia="MS Mincho" w:hAnsiTheme="majorHAnsi"/>
           <w:b/>
+          <w:sz w:val="18"/>
+          <w:szCs w:val="18"/>
         </w:rPr>
         <w:t>Who I am?</w:t>
       </w:r>
@@ -292,16 +780,29 @@
         <w:spacing w:before="0" w:after="0"/>
         <w:ind w:left="360"/>
         <w:rPr>
-          <w:rFonts w:eastAsia="MS Mincho"/>
-          <w:i/>
-        </w:rPr>
-      </w:pPr>
-      <w:r>
-        <w:rPr>
-          <w:rFonts w:eastAsia="MS Mincho"/>
-          <w:i/>
-        </w:rPr>
-        <w:t>Please briefly describe yourself here</w:t>
+          <w:rFonts w:asciiTheme="majorHAnsi" w:eastAsia="MS Mincho" w:hAnsiTheme="majorHAnsi"/>
+          <w:i/>
+          <w:sz w:val="18"/>
+          <w:szCs w:val="18"/>
+        </w:rPr>
+      </w:pPr>
+      <w:r>
+        <w:rPr>
+          <w:rFonts w:asciiTheme="majorHAnsi" w:eastAsia="MS Mincho" w:hAnsiTheme="majorHAnsi"/>
+          <w:i/>
+          <w:sz w:val="18"/>
+          <w:szCs w:val="18"/>
+        </w:rPr>
+        <w:t>Please brief</w:t>
+      </w:r>
+      <w:r>
+        <w:rPr>
+          <w:rFonts w:asciiTheme="majorHAnsi" w:eastAsia="MS Mincho" w:hAnsiTheme="majorHAnsi"/>
+          <w:i/>
+          <w:sz w:val="18"/>
+          <w:szCs w:val="18"/>
+        </w:rPr>
+        <w:t>ly explain your objective here - 2 lines only (delete when filling-in the form)</w:t>
       </w:r>
     </w:p>
     <w:p>
@@ -313,6 +814,12 @@
         </w:numPr>
         <w:spacing w:before="0" w:after="0"/>
         <w:ind w:left="360"/>
+        <w:rPr>
+          <w:rFonts w:asciiTheme="majorHAnsi" w:eastAsia="MS Mincho" w:hAnsiTheme="majorHAnsi"/>
+          <w:i/>
+          <w:sz w:val="18"/>
+          <w:szCs w:val="18"/>
+        </w:rPr>
       </w:pPr>
     </w:p>
     <w:p>
@@ -320,341 +827,65 @@
         <w:pStyle w:val="Overviewbullets"/>
         <w:spacing w:before="0" w:after="0"/>
         <w:rPr>
+          <w:rFonts w:asciiTheme="majorHAnsi" w:hAnsiTheme="majorHAnsi"/>
           <w:b/>
-        </w:rPr>
-      </w:pPr>
-      <w:r>
-        <w:rPr>
-          <w:rFonts w:eastAsia="MS Mincho"/>
+          <w:sz w:val="18"/>
+          <w:szCs w:val="18"/>
+        </w:rPr>
+      </w:pPr>
+      <w:r>
+        <w:rPr>
+          <w:rFonts w:asciiTheme="majorHAnsi" w:eastAsia="MS Mincho" w:hAnsiTheme="majorHAnsi"/>
           <w:b/>
+          <w:sz w:val="18"/>
+          <w:szCs w:val="18"/>
         </w:rPr>
         <w:t>Why</w:t>
       </w:r>
       <w:r>
         <w:rPr>
-          <w:rFonts w:eastAsia="MS Mincho"/>
+          <w:rFonts w:asciiTheme="majorHAnsi" w:eastAsia="MS Mincho" w:hAnsiTheme="majorHAnsi"/>
           <w:b/>
+          <w:sz w:val="18"/>
+          <w:szCs w:val="18"/>
         </w:rPr>
         <w:t xml:space="preserve"> am </w:t>
       </w:r>
       <w:r>
         <w:rPr>
-          <w:rFonts w:eastAsia="MS Mincho"/>
+          <w:rFonts w:asciiTheme="majorHAnsi" w:eastAsia="MS Mincho" w:hAnsiTheme="majorHAnsi"/>
           <w:b/>
+          <w:sz w:val="18"/>
+          <w:szCs w:val="18"/>
         </w:rPr>
         <w:t xml:space="preserve">I </w:t>
       </w:r>
       <w:r>
         <w:rPr>
-          <w:rFonts w:eastAsia="MS Mincho"/>
+          <w:rFonts w:asciiTheme="majorHAnsi" w:eastAsia="MS Mincho" w:hAnsiTheme="majorHAnsi"/>
           <w:b/>
+          <w:sz w:val="18"/>
+          <w:szCs w:val="18"/>
         </w:rPr>
         <w:t>participa</w:t>
       </w:r>
       <w:r>
         <w:rPr>
-          <w:rFonts w:eastAsia="MS Mincho"/>
+          <w:rFonts w:asciiTheme="majorHAnsi" w:eastAsia="MS Mincho" w:hAnsiTheme="majorHAnsi"/>
           <w:b/>
+          <w:sz w:val="18"/>
+          <w:szCs w:val="18"/>
         </w:rPr>
         <w:t>ting in the Summer Work Travel P</w:t>
       </w:r>
       <w:r>
         <w:rPr>
-          <w:rFonts w:eastAsia="MS Mincho"/>
+          <w:rFonts w:asciiTheme="majorHAnsi" w:eastAsia="MS Mincho" w:hAnsiTheme="majorHAnsi"/>
           <w:b/>
+          <w:sz w:val="18"/>
+          <w:szCs w:val="18"/>
         </w:rPr>
         <w:t>rogram?</w:t>
-      </w:r>
-    </w:p>
-    <w:p>
-      <w:pPr>
-        <w:pStyle w:val="Overviewbullets"/>
-        <w:numPr>
-          <w:ilvl w:val="0"/>
-          <w:numId w:val="0"/>
-        </w:numPr>
-        <w:spacing w:before="0" w:after="0"/>
-        <w:rPr>
-          <w:rFonts w:eastAsia="MS Mincho"/>
-          <w:i/>
-        </w:rPr>
-      </w:pPr>
-      <w:r>
-        <w:rPr>
-          <w:rFonts w:eastAsia="MS Mincho"/>
-        </w:rPr>
-        <w:t xml:space="preserve">    </w:t>
-      </w:r>
-      <w:r>
-        <w:rPr>
-          <w:rFonts w:eastAsia="MS Mincho"/>
-          <w:i/>
-        </w:rPr>
-        <w:t>Please briefly explain your objective here</w:t>
-      </w:r>
-    </w:p>
-    <w:p>
-      <w:pPr>
-        <w:pStyle w:val="Overviewbullets"/>
-        <w:numPr>
-          <w:ilvl w:val="0"/>
-          <w:numId w:val="0"/>
-        </w:numPr>
-        <w:spacing w:before="0" w:after="0"/>
-        <w:rPr>
-          <w:rFonts w:eastAsia="MS Mincho"/>
-        </w:rPr>
-      </w:pPr>
-    </w:p>
-    <w:p>
-      <w:pPr>
-        <w:pStyle w:val="Overviewbullets"/>
-        <w:spacing w:before="0" w:after="0"/>
-        <w:rPr>
-          <w:b/>
-        </w:rPr>
-      </w:pPr>
-      <w:r>
-        <w:rPr>
-          <w:rFonts w:eastAsia="MS Mincho"/>
-          <w:b/>
-        </w:rPr>
-        <w:t>My main qualities and abilities</w:t>
-      </w:r>
-    </w:p>
-    <w:p>
-      <w:pPr>
-        <w:pStyle w:val="Overviewbullets"/>
-        <w:numPr>
-          <w:ilvl w:val="0"/>
-          <w:numId w:val="0"/>
-        </w:numPr>
-        <w:spacing w:before="0" w:after="0"/>
-        <w:rPr>
-          <w:rFonts w:eastAsia="MS Mincho"/>
-          <w:i/>
-        </w:rPr>
-      </w:pPr>
-      <w:r>
-        <w:rPr>
-          <w:rFonts w:eastAsia="MS Mincho"/>
-        </w:rPr>
-        <w:t xml:space="preserve">    </w:t>
-      </w:r>
-      <w:r>
-        <w:rPr>
-          <w:rFonts w:eastAsia="MS Mincho"/>
-          <w:i/>
-        </w:rPr>
-        <w:t>Please briefly explain your objective here</w:t>
-      </w:r>
-    </w:p>
-    <w:p>
-      <w:pPr>
-        <w:pStyle w:val="ResumeHeadings"/>
-        <w:spacing w:before="120"/>
-      </w:pPr>
-      <w:r>
-        <w:t>Education</w:t>
-      </w:r>
-    </w:p>
-    <w:p>
-      <w:pPr>
-        <w:pStyle w:val="OrganizationName"/>
-      </w:pPr>
-      <w:r>
-        <w:t>School Name:</w:t>
-      </w:r>
-      <w:r>
-        <w:t xml:space="preserve"> </w:t>
-      </w:r>
-      <w:r>
-        <w:rPr>
-          <w:szCs w:val="14"/>
-        </w:rPr>
-        <w:sym w:font="Wingdings" w:char="F06C"/>
-      </w:r>
-      <w:r>
-        <w:rPr>
-          <w:szCs w:val="14"/>
-        </w:rPr>
-        <w:t xml:space="preserve"> </w:t>
-      </w:r>
-      <w:r>
-        <w:t>School City, State</w:t>
-      </w:r>
-      <w:r>
-        <w:t>:</w:t>
-      </w:r>
-    </w:p>
-    <w:p>
-      <w:pPr>
-        <w:pStyle w:val="Location"/>
-        <w:rPr>
-          <w:i/>
-        </w:rPr>
-      </w:pPr>
-      <w:r>
-        <w:rPr>
-          <w:i/>
-        </w:rPr>
-        <w:t>Degree Expected, Degree Expected Date</w:t>
-      </w:r>
-    </w:p>
-    <w:p>
-      <w:pPr>
-        <w:pStyle w:val="PlainText"/>
-      </w:pPr>
-    </w:p>
-    <w:p>
-      <w:pPr>
-        <w:pStyle w:val="OrganizationName"/>
-        <w:spacing w:before="0"/>
-        <w:rPr>
-          <w:b/>
-        </w:rPr>
-      </w:pPr>
-      <w:r>
-        <w:t>School Name:</w:t>
-      </w:r>
-      <w:r>
-        <w:t xml:space="preserve"> </w:t>
-      </w:r>
-      <w:r>
-        <w:rPr>
-          <w:szCs w:val="14"/>
-        </w:rPr>
-        <w:sym w:font="Wingdings" w:char="F06C"/>
-      </w:r>
-      <w:r>
-        <w:rPr>
-          <w:szCs w:val="14"/>
-        </w:rPr>
-        <w:t xml:space="preserve"> </w:t>
-      </w:r>
-      <w:r>
-        <w:t>School City, State:</w:t>
-      </w:r>
-    </w:p>
-    <w:p>
-      <w:pPr>
-        <w:pStyle w:val="Location"/>
-        <w:rPr>
-          <w:i/>
-        </w:rPr>
-      </w:pPr>
-      <w:r>
-        <w:rPr>
-          <w:i/>
-        </w:rPr>
-        <w:t>Degree Expected, Degree Expected Date</w:t>
-      </w:r>
-    </w:p>
-    <w:p>
-      <w:pPr>
-        <w:pStyle w:val="ResumeHeadings"/>
-        <w:spacing w:before="120"/>
-      </w:pPr>
-      <w:r>
-        <w:t>E</w:t>
-      </w:r>
-      <w:r>
-        <w:t>xperience</w:t>
-      </w:r>
-    </w:p>
-    <w:p>
-      <w:pPr>
-        <w:pStyle w:val="JobTitlebold"/>
-        <w:spacing w:before="0" w:after="120"/>
-        <w:rPr>
-          <w:rFonts w:eastAsia="MS Mincho"/>
-        </w:rPr>
-      </w:pPr>
-      <w:r>
-        <w:rPr>
-          <w:rFonts w:eastAsia="MS Mincho"/>
-        </w:rPr>
-        <w:t>Professional Experience</w:t>
-      </w:r>
-    </w:p>
-    <w:p>
-      <w:pPr>
-        <w:pStyle w:val="OrganizationName"/>
-        <w:spacing w:before="0"/>
-        <w:rPr>
-          <w:rFonts w:eastAsia="MS Mincho"/>
-        </w:rPr>
-      </w:pPr>
-      <w:r>
-        <w:rPr>
-          <w:rFonts w:eastAsia="MS Mincho"/>
-        </w:rPr>
-        <w:t xml:space="preserve">Company Name: </w:t>
-      </w:r>
-      <w:r>
-        <w:rPr>
-          <w:szCs w:val="14"/>
-        </w:rPr>
-        <w:sym w:font="Wingdings" w:char="F06C"/>
-      </w:r>
-      <w:r>
-        <w:rPr>
-          <w:szCs w:val="14"/>
-        </w:rPr>
-        <w:t xml:space="preserve"> </w:t>
-      </w:r>
-      <w:r>
-        <w:rPr>
-          <w:szCs w:val="14"/>
-        </w:rPr>
-        <w:t>Position:</w:t>
-      </w:r>
-      <w:r>
-        <w:rPr>
-          <w:rFonts w:eastAsia="MS Mincho"/>
-        </w:rPr>
-        <w:t xml:space="preserve"> </w:t>
-      </w:r>
-      <w:r>
-        <w:rPr>
-          <w:szCs w:val="14"/>
-        </w:rPr>
-        <w:sym w:font="Wingdings" w:char="F06C"/>
-      </w:r>
-      <w:r>
-        <w:rPr>
-          <w:szCs w:val="14"/>
-        </w:rPr>
-        <w:t xml:space="preserve"> </w:t>
-      </w:r>
-      <w:r>
-        <w:rPr>
-          <w:rFonts w:eastAsia="MS Mincho"/>
-        </w:rPr>
-        <w:t>Dates of Employment</w:t>
-      </w:r>
-      <w:r>
-        <w:rPr>
-          <w:rFonts w:eastAsia="MS Mincho"/>
-        </w:rPr>
-        <w:t>:</w:t>
-      </w:r>
-    </w:p>
-    <w:p>
-      <w:pPr>
-        <w:pStyle w:val="Overviewbullets"/>
-        <w:spacing w:before="0" w:after="0"/>
-        <w:rPr>
-          <w:rFonts w:eastAsia="MS Mincho"/>
-          <w:i/>
-        </w:rPr>
-      </w:pPr>
-      <w:r>
-        <w:rPr>
-          <w:rFonts w:eastAsia="MS Mincho"/>
-          <w:i/>
-        </w:rPr>
-        <w:t>Job description, responsibilities and accomplishments</w:t>
       </w:r>
     </w:p>
     <w:p>
@@ -667,110 +898,74 @@
         <w:spacing w:before="0" w:after="0"/>
         <w:ind w:left="360"/>
         <w:rPr>
-          <w:rFonts w:eastAsia="MS Mincho"/>
-          <w:i/>
-        </w:rPr>
-      </w:pPr>
+          <w:rFonts w:asciiTheme="majorHAnsi" w:eastAsia="MS Mincho" w:hAnsiTheme="majorHAnsi"/>
+          <w:i/>
+          <w:sz w:val="18"/>
+          <w:szCs w:val="18"/>
+        </w:rPr>
+      </w:pPr>
+      <w:r>
+        <w:rPr>
+          <w:rFonts w:asciiTheme="majorHAnsi" w:eastAsia="MS Mincho" w:hAnsiTheme="majorHAnsi"/>
+          <w:sz w:val="18"/>
+          <w:szCs w:val="18"/>
+        </w:rPr>
+        <w:t xml:space="preserve">    </w:t>
+      </w:r>
+      <w:r>
+        <w:rPr>
+          <w:rFonts w:asciiTheme="majorHAnsi" w:eastAsia="MS Mincho" w:hAnsiTheme="majorHAnsi"/>
+          <w:i/>
+          <w:sz w:val="18"/>
+          <w:szCs w:val="18"/>
+        </w:rPr>
+        <w:t xml:space="preserve">Please briefly explain your objective here </w:t>
+      </w:r>
+      <w:r>
+        <w:rPr>
+          <w:rFonts w:asciiTheme="majorHAnsi" w:eastAsia="MS Mincho" w:hAnsiTheme="majorHAnsi"/>
+          <w:i/>
+          <w:sz w:val="18"/>
+          <w:szCs w:val="18"/>
+        </w:rPr>
+        <w:t>- 2 lines only (delete when filling-in the form)</w:t>
+      </w:r>
     </w:p>
     <w:p>
       <w:pPr>
-        <w:pStyle w:val="JobTitlebold"/>
-        <w:spacing w:before="0"/>
-        <w:rPr>
-          <w:rFonts w:eastAsia="MS Mincho"/>
-        </w:rPr>
-      </w:pPr>
-      <w:r>
-        <w:rPr>
-          <w:rFonts w:eastAsia="MS Mincho"/>
-        </w:rPr>
-        <w:t>Professional Experience</w:t>
-      </w:r>
+        <w:pStyle w:val="Overviewbullets"/>
+        <w:numPr>
+          <w:ilvl w:val="0"/>
+          <w:numId w:val="0"/>
+        </w:numPr>
+        <w:spacing w:before="0" w:after="0"/>
+        <w:rPr>
+          <w:rFonts w:asciiTheme="majorHAnsi" w:eastAsia="MS Mincho" w:hAnsiTheme="majorHAnsi"/>
+          <w:i/>
+          <w:sz w:val="18"/>
+          <w:szCs w:val="18"/>
+        </w:rPr>
+      </w:pPr>
     </w:p>
     <w:p>
       <w:pPr>
-        <w:pStyle w:val="OrganizationName"/>
-        <w:spacing w:before="0"/>
-        <w:rPr>
-          <w:rFonts w:eastAsia="MS Mincho"/>
-        </w:rPr>
-      </w:pPr>
-      <w:r>
-        <w:rPr>
-          <w:rFonts w:eastAsia="MS Mincho"/>
-        </w:rPr>
-        <w:t xml:space="preserve">Company Name: </w:t>
-      </w:r>
-      <w:r>
-        <w:rPr>
-          <w:szCs w:val="14"/>
-        </w:rPr>
-        <w:sym w:font="Wingdings" w:char="F06C"/>
-      </w:r>
-      <w:r>
-        <w:rPr>
-          <w:szCs w:val="14"/>
-        </w:rPr>
-        <w:t xml:space="preserve"> </w:t>
-      </w:r>
-      <w:r>
-        <w:rPr>
-          <w:szCs w:val="14"/>
-        </w:rPr>
-        <w:t>Position:</w:t>
-      </w:r>
-      <w:r>
-        <w:rPr>
-          <w:rFonts w:eastAsia="MS Mincho"/>
-        </w:rPr>
-        <w:t xml:space="preserve"> </w:t>
-      </w:r>
-      <w:r>
-        <w:rPr>
-          <w:szCs w:val="14"/>
-        </w:rPr>
-        <w:sym w:font="Wingdings" w:char="F06C"/>
-      </w:r>
-      <w:r>
-        <w:rPr>
-          <w:szCs w:val="14"/>
-        </w:rPr>
-        <w:t xml:space="preserve"> </w:t>
-      </w:r>
-      <w:r>
-        <w:rPr>
-          <w:szCs w:val="14"/>
-        </w:rPr>
-        <w:t xml:space="preserve"> </w:t>
-      </w:r>
-      <w:r>
-        <w:rPr>
-          <w:rFonts w:eastAsia="MS Mincho"/>
-        </w:rPr>
-        <w:t>Dates of Employment</w:t>
-      </w:r>
-      <w:r>
-        <w:rPr>
-          <w:rFonts w:eastAsia="MS Mincho"/>
-        </w:rPr>
-        <w:t>:</w:t>
-      </w:r>
-    </w:p>
-    <w:p>
-      <w:pPr>
         <w:pStyle w:val="Overviewbullets"/>
         <w:spacing w:before="0" w:after="0"/>
         <w:rPr>
-          <w:rFonts w:eastAsia="MS Mincho"/>
-          <w:i/>
-        </w:rPr>
-      </w:pPr>
-      <w:r>
-        <w:rPr>
-          <w:rFonts w:eastAsia="MS Mincho"/>
-          <w:i/>
-        </w:rPr>
-        <w:t>Job description, responsibilities and accomplishments</w:t>
+          <w:rFonts w:asciiTheme="majorHAnsi" w:hAnsiTheme="majorHAnsi"/>
+          <w:b/>
+          <w:sz w:val="18"/>
+          <w:szCs w:val="18"/>
+        </w:rPr>
+      </w:pPr>
+      <w:r>
+        <w:rPr>
+          <w:rFonts w:asciiTheme="majorHAnsi" w:eastAsia="MS Mincho" w:hAnsiTheme="majorHAnsi"/>
+          <w:b/>
+          <w:sz w:val="18"/>
+          <w:szCs w:val="18"/>
+        </w:rPr>
+        <w:t>My main qualities and abilities</w:t>
       </w:r>
     </w:p>
     <w:p>
@@ -783,18 +978,830 @@
         <w:spacing w:before="0" w:after="0"/>
         <w:ind w:left="360"/>
         <w:rPr>
-          <w:rFonts w:eastAsia="MS Mincho"/>
-          <w:i/>
-        </w:rPr>
-      </w:pPr>
+          <w:rFonts w:asciiTheme="majorHAnsi" w:eastAsia="MS Mincho" w:hAnsiTheme="majorHAnsi"/>
+          <w:i/>
+          <w:sz w:val="18"/>
+          <w:szCs w:val="18"/>
+        </w:rPr>
+      </w:pPr>
+      <w:r>
+        <w:rPr>
+          <w:rFonts w:asciiTheme="majorHAnsi" w:eastAsia="MS Mincho" w:hAnsiTheme="majorHAnsi"/>
+          <w:sz w:val="18"/>
+          <w:szCs w:val="18"/>
+        </w:rPr>
+        <w:t xml:space="preserve">    </w:t>
+      </w:r>
+      <w:r>
+        <w:rPr>
+          <w:rFonts w:asciiTheme="majorHAnsi" w:eastAsia="MS Mincho" w:hAnsiTheme="majorHAnsi"/>
+          <w:i/>
+          <w:sz w:val="18"/>
+          <w:szCs w:val="18"/>
+        </w:rPr>
+        <w:t>Please briefly explain your objective here</w:t>
+      </w:r>
+      <w:r>
+        <w:rPr>
+          <w:rFonts w:asciiTheme="majorHAnsi" w:eastAsia="MS Mincho" w:hAnsiTheme="majorHAnsi"/>
+          <w:i/>
+          <w:sz w:val="18"/>
+          <w:szCs w:val="18"/>
+        </w:rPr>
+        <w:t xml:space="preserve"> </w:t>
+      </w:r>
+      <w:r>
+        <w:rPr>
+          <w:rFonts w:asciiTheme="majorHAnsi" w:eastAsia="MS Mincho" w:hAnsiTheme="majorHAnsi"/>
+          <w:i/>
+          <w:sz w:val="18"/>
+          <w:szCs w:val="18"/>
+        </w:rPr>
+        <w:t>- 2 lines only (delete when filling-in the form)</w:t>
+      </w:r>
     </w:p>
     <w:p>
       <w:pPr>
+        <w:pStyle w:val="Overviewbullets"/>
+        <w:numPr>
+          <w:ilvl w:val="0"/>
+          <w:numId w:val="0"/>
+        </w:numPr>
+        <w:spacing w:before="0" w:after="0"/>
+        <w:rPr>
+          <w:rFonts w:eastAsia="MS Mincho"/>
+          <w:i/>
+          <w:sz w:val="18"/>
+          <w:szCs w:val="18"/>
+        </w:rPr>
+      </w:pPr>
+    </w:p>
+    <w:p>
+      <w:pPr>
+        <w:pStyle w:val="ResumeHeadings"/>
+        <w:pBdr>
+          <w:top w:val="single" w:sz="12" w:space="2" w:color="auto"/>
+        </w:pBdr>
+        <w:spacing w:before="0" w:after="0"/>
+        <w:rPr>
+          <w:rFonts w:asciiTheme="majorHAnsi" w:hAnsiTheme="majorHAnsi"/>
+          <w:u w:val="single"/>
+        </w:rPr>
+      </w:pPr>
+      <w:r>
+        <w:rPr>
+          <w:rFonts w:asciiTheme="majorHAnsi" w:hAnsiTheme="majorHAnsi"/>
+          <w:u w:val="single"/>
+        </w:rPr>
+        <w:t>Education</w:t>
+      </w:r>
+    </w:p>
+    <w:p>
+      <w:pPr>
+        <w:pStyle w:val="Overviewbullets"/>
+        <w:numPr>
+          <w:ilvl w:val="0"/>
+          <w:numId w:val="0"/>
+        </w:numPr>
+        <w:spacing w:before="0" w:after="0"/>
+        <w:ind w:left="360" w:hanging="360"/>
+        <w:rPr>
+          <w:rFonts w:asciiTheme="majorHAnsi" w:eastAsia="MS Mincho" w:hAnsiTheme="majorHAnsi"/>
+          <w:i/>
+          <w:sz w:val="18"/>
+          <w:szCs w:val="18"/>
+        </w:rPr>
+      </w:pPr>
+      <w:r>
+        <w:rPr>
+          <w:rFonts w:asciiTheme="majorHAnsi" w:hAnsiTheme="majorHAnsi"/>
+          <w:b/>
+          <w:sz w:val="18"/>
+          <w:szCs w:val="18"/>
+        </w:rPr>
+        <w:t>School Name</w:t>
+      </w:r>
+      <w:r>
+        <w:rPr>
+          <w:rFonts w:asciiTheme="majorHAnsi" w:hAnsiTheme="majorHAnsi"/>
+          <w:sz w:val="18"/>
+          <w:szCs w:val="18"/>
+        </w:rPr>
+        <w:t xml:space="preserve">: </w:t>
+      </w:r>
+      <w:r>
+        <w:rPr>
+          <w:rFonts w:asciiTheme="majorHAnsi" w:hAnsiTheme="majorHAnsi"/>
+          <w:sz w:val="18"/>
+          <w:szCs w:val="18"/>
+        </w:rPr>
+        <w:t xml:space="preserve"> </w:t>
+      </w:r>
+      <w:r>
+        <w:rPr>
+          <w:rFonts w:asciiTheme="majorHAnsi" w:hAnsiTheme="majorHAnsi"/>
+          <w:i/>
+          <w:sz w:val="18"/>
+          <w:szCs w:val="18"/>
+        </w:rPr>
+        <w:t>Please write your university name here</w:t>
+      </w:r>
+      <w:r>
+        <w:rPr>
+          <w:rFonts w:asciiTheme="majorHAnsi" w:hAnsiTheme="majorHAnsi"/>
+          <w:i/>
+          <w:sz w:val="18"/>
+          <w:szCs w:val="18"/>
+        </w:rPr>
+        <w:t xml:space="preserve"> </w:t>
+      </w:r>
+      <w:r>
+        <w:rPr>
+          <w:rFonts w:asciiTheme="majorHAnsi" w:eastAsia="MS Mincho" w:hAnsiTheme="majorHAnsi"/>
+          <w:i/>
+          <w:sz w:val="18"/>
+          <w:szCs w:val="18"/>
+        </w:rPr>
+        <w:t>(delete when filling-in the form)</w:t>
+      </w:r>
+      <w:r>
+        <w:rPr>
+          <w:rFonts w:asciiTheme="majorHAnsi" w:hAnsiTheme="majorHAnsi"/>
+          <w:i/>
+          <w:sz w:val="18"/>
+          <w:szCs w:val="18"/>
+        </w:rPr>
+        <w:t xml:space="preserve">                                                 </w:t>
+      </w:r>
+    </w:p>
+    <w:p>
+      <w:pPr>
+        <w:pStyle w:val="OrganizationName"/>
+        <w:spacing w:before="0"/>
+        <w:rPr>
+          <w:rFonts w:asciiTheme="majorHAnsi" w:hAnsiTheme="majorHAnsi"/>
+          <w:i/>
+          <w:sz w:val="18"/>
+          <w:szCs w:val="18"/>
+        </w:rPr>
+      </w:pPr>
+      <w:r>
+        <w:rPr>
+          <w:rFonts w:asciiTheme="majorHAnsi" w:hAnsiTheme="majorHAnsi"/>
+          <w:sz w:val="18"/>
+          <w:szCs w:val="18"/>
+        </w:rPr>
+        <w:t>School City, State</w:t>
+      </w:r>
+      <w:r>
+        <w:rPr>
+          <w:rFonts w:asciiTheme="majorHAnsi" w:hAnsiTheme="majorHAnsi"/>
+          <w:sz w:val="18"/>
+          <w:szCs w:val="18"/>
+        </w:rPr>
+        <w:t>:</w:t>
+      </w:r>
+      <w:r>
+        <w:rPr>
+          <w:rFonts w:asciiTheme="majorHAnsi" w:hAnsiTheme="majorHAnsi"/>
+          <w:sz w:val="18"/>
+          <w:szCs w:val="18"/>
+        </w:rPr>
+        <w:t xml:space="preserve"> </w:t>
+      </w:r>
+      <w:r>
+        <w:rPr>
+          <w:rFonts w:asciiTheme="majorHAnsi" w:hAnsiTheme="majorHAnsi"/>
+          <w:i/>
+          <w:sz w:val="18"/>
+          <w:szCs w:val="18"/>
+        </w:rPr>
+        <w:t xml:space="preserve">Please write your university </w:t>
+      </w:r>
+      <w:r>
+        <w:rPr>
+          <w:rFonts w:asciiTheme="majorHAnsi" w:hAnsiTheme="majorHAnsi"/>
+          <w:i/>
+          <w:sz w:val="18"/>
+          <w:szCs w:val="18"/>
+        </w:rPr>
+        <w:t xml:space="preserve">location </w:t>
+      </w:r>
+      <w:r>
+        <w:rPr>
+          <w:rFonts w:asciiTheme="majorHAnsi" w:hAnsiTheme="majorHAnsi"/>
+          <w:i/>
+          <w:sz w:val="18"/>
+          <w:szCs w:val="18"/>
+        </w:rPr>
+        <w:t>here</w:t>
+      </w:r>
+      <w:r>
+        <w:rPr>
+          <w:rFonts w:asciiTheme="majorHAnsi" w:hAnsiTheme="majorHAnsi"/>
+          <w:i/>
+          <w:sz w:val="18"/>
+          <w:szCs w:val="18"/>
+        </w:rPr>
+        <w:t xml:space="preserve"> </w:t>
+      </w:r>
+      <w:r>
+        <w:rPr>
+          <w:rFonts w:asciiTheme="majorHAnsi" w:eastAsia="MS Mincho" w:hAnsiTheme="majorHAnsi"/>
+          <w:i/>
+          <w:sz w:val="18"/>
+          <w:szCs w:val="18"/>
+        </w:rPr>
+        <w:t>(delete when filling-in the form)</w:t>
+      </w:r>
+      <w:r>
+        <w:rPr>
+          <w:rFonts w:asciiTheme="majorHAnsi" w:hAnsiTheme="majorHAnsi"/>
+          <w:i/>
+          <w:sz w:val="18"/>
+          <w:szCs w:val="18"/>
+        </w:rPr>
+        <w:t xml:space="preserve">                                                 </w:t>
+      </w:r>
+    </w:p>
+    <w:p>
+      <w:pPr>
+        <w:pStyle w:val="Location"/>
+        <w:rPr>
+          <w:rFonts w:asciiTheme="majorHAnsi" w:hAnsiTheme="majorHAnsi"/>
+          <w:b/>
+          <w:sz w:val="18"/>
+          <w:szCs w:val="18"/>
+        </w:rPr>
+      </w:pPr>
+      <w:r>
+        <w:rPr>
+          <w:rFonts w:asciiTheme="majorHAnsi" w:hAnsiTheme="majorHAnsi"/>
+          <w:b/>
+          <w:sz w:val="18"/>
+          <w:szCs w:val="18"/>
+        </w:rPr>
+        <w:t xml:space="preserve">Degree Expected: </w:t>
+      </w:r>
+      <w:r>
+        <w:rPr>
+          <w:rFonts w:asciiTheme="majorHAnsi" w:hAnsiTheme="majorHAnsi"/>
+          <w:i/>
+          <w:sz w:val="18"/>
+          <w:szCs w:val="18"/>
+        </w:rPr>
+        <w:t xml:space="preserve">Please write </w:t>
+      </w:r>
+      <w:r>
+        <w:rPr>
+          <w:rFonts w:asciiTheme="majorHAnsi" w:hAnsiTheme="majorHAnsi"/>
+          <w:i/>
+          <w:sz w:val="18"/>
+          <w:szCs w:val="18"/>
+        </w:rPr>
+        <w:t>the name of your degree</w:t>
+      </w:r>
+      <w:r>
+        <w:rPr>
+          <w:rFonts w:asciiTheme="majorHAnsi" w:hAnsiTheme="majorHAnsi"/>
+          <w:i/>
+          <w:sz w:val="18"/>
+          <w:szCs w:val="18"/>
+        </w:rPr>
+        <w:t xml:space="preserve"> her</w:t>
+      </w:r>
+      <w:r>
+        <w:rPr>
+          <w:rFonts w:asciiTheme="majorHAnsi" w:hAnsiTheme="majorHAnsi"/>
+          <w:i/>
+          <w:sz w:val="18"/>
+          <w:szCs w:val="18"/>
+        </w:rPr>
+        <w:t xml:space="preserve"> </w:t>
+      </w:r>
+      <w:r>
+        <w:rPr>
+          <w:rFonts w:asciiTheme="majorHAnsi" w:eastAsia="MS Mincho" w:hAnsiTheme="majorHAnsi"/>
+          <w:i/>
+          <w:sz w:val="18"/>
+          <w:szCs w:val="18"/>
+        </w:rPr>
+        <w:t>(delete when filling-in the form)</w:t>
+      </w:r>
+      <w:r>
+        <w:rPr>
+          <w:rFonts w:asciiTheme="majorHAnsi" w:hAnsiTheme="majorHAnsi"/>
+          <w:i/>
+          <w:sz w:val="18"/>
+          <w:szCs w:val="18"/>
+        </w:rPr>
+        <w:t xml:space="preserve">                                                 </w:t>
+      </w:r>
+    </w:p>
+    <w:p>
+      <w:pPr>
+        <w:pStyle w:val="Location"/>
+        <w:rPr>
+          <w:rFonts w:asciiTheme="majorHAnsi" w:hAnsiTheme="majorHAnsi"/>
+          <w:sz w:val="18"/>
+          <w:szCs w:val="18"/>
+        </w:rPr>
+      </w:pPr>
+      <w:r>
+        <w:rPr>
+          <w:rFonts w:asciiTheme="majorHAnsi" w:hAnsiTheme="majorHAnsi"/>
+          <w:sz w:val="18"/>
+          <w:szCs w:val="18"/>
+        </w:rPr>
+        <w:t>Degree Expected Date</w:t>
+      </w:r>
+      <w:r>
+        <w:rPr>
+          <w:rFonts w:asciiTheme="majorHAnsi" w:hAnsiTheme="majorHAnsi"/>
+          <w:sz w:val="18"/>
+          <w:szCs w:val="18"/>
+        </w:rPr>
+        <w:t xml:space="preserve"> </w:t>
+      </w:r>
+      <w:r>
+        <w:rPr>
+          <w:rFonts w:asciiTheme="majorHAnsi" w:hAnsiTheme="majorHAnsi"/>
+          <w:i/>
+          <w:sz w:val="18"/>
+          <w:szCs w:val="18"/>
+        </w:rPr>
+        <w:t>(mm/</w:t>
+      </w:r>
+      <w:proofErr w:type="spellStart"/>
+      <w:r>
+        <w:rPr>
+          <w:rFonts w:asciiTheme="majorHAnsi" w:hAnsiTheme="majorHAnsi"/>
+          <w:i/>
+          <w:sz w:val="18"/>
+          <w:szCs w:val="18"/>
+        </w:rPr>
+        <w:t>dd</w:t>
+      </w:r>
+      <w:proofErr w:type="spellEnd"/>
+      <w:r>
+        <w:rPr>
+          <w:rFonts w:asciiTheme="majorHAnsi" w:hAnsiTheme="majorHAnsi"/>
+          <w:i/>
+          <w:sz w:val="18"/>
+          <w:szCs w:val="18"/>
+        </w:rPr>
+        <w:t>/</w:t>
+      </w:r>
+      <w:proofErr w:type="spellStart"/>
+      <w:r>
+        <w:rPr>
+          <w:rFonts w:asciiTheme="majorHAnsi" w:hAnsiTheme="majorHAnsi"/>
+          <w:i/>
+          <w:sz w:val="18"/>
+          <w:szCs w:val="18"/>
+        </w:rPr>
+        <w:t>yyyy</w:t>
+      </w:r>
+      <w:proofErr w:type="spellEnd"/>
+      <w:r>
+        <w:rPr>
+          <w:rFonts w:asciiTheme="majorHAnsi" w:hAnsiTheme="majorHAnsi"/>
+          <w:i/>
+          <w:sz w:val="18"/>
+          <w:szCs w:val="18"/>
+        </w:rPr>
+        <w:t>)</w:t>
+      </w:r>
+      <w:r>
+        <w:rPr>
+          <w:rFonts w:asciiTheme="majorHAnsi" w:hAnsiTheme="majorHAnsi"/>
+          <w:sz w:val="18"/>
+          <w:szCs w:val="18"/>
+        </w:rPr>
+        <w:t xml:space="preserve">: </w:t>
+      </w:r>
+      <w:r>
+        <w:rPr>
+          <w:rFonts w:asciiTheme="majorHAnsi" w:hAnsiTheme="majorHAnsi"/>
+          <w:i/>
+          <w:sz w:val="18"/>
+          <w:szCs w:val="18"/>
+        </w:rPr>
+        <w:t>Please write the graduation date here</w:t>
+      </w:r>
+      <w:r>
+        <w:rPr>
+          <w:rFonts w:asciiTheme="majorHAnsi" w:hAnsiTheme="majorHAnsi"/>
+          <w:i/>
+          <w:sz w:val="18"/>
+          <w:szCs w:val="18"/>
+        </w:rPr>
+        <w:t xml:space="preserve"> </w:t>
+      </w:r>
+      <w:r>
+        <w:rPr>
+          <w:rFonts w:asciiTheme="majorHAnsi" w:eastAsia="MS Mincho" w:hAnsiTheme="majorHAnsi"/>
+          <w:i/>
+          <w:sz w:val="18"/>
+          <w:szCs w:val="18"/>
+        </w:rPr>
+        <w:t>(delete when filling-in the form)</w:t>
+      </w:r>
+      <w:r>
+        <w:rPr>
+          <w:rFonts w:asciiTheme="majorHAnsi" w:hAnsiTheme="majorHAnsi"/>
+          <w:i/>
+          <w:sz w:val="18"/>
+          <w:szCs w:val="18"/>
+        </w:rPr>
+        <w:t xml:space="preserve">                                                 </w:t>
+      </w:r>
+    </w:p>
+    <w:p>
+      <w:pPr>
+        <w:pStyle w:val="PlainText"/>
+        <w:rPr>
+          <w:rFonts w:asciiTheme="majorHAnsi" w:hAnsiTheme="majorHAnsi"/>
+          <w:sz w:val="18"/>
+          <w:szCs w:val="18"/>
+        </w:rPr>
+      </w:pPr>
+    </w:p>
+    <w:p>
+      <w:pPr>
+        <w:pStyle w:val="Overviewbullets"/>
+        <w:numPr>
+          <w:ilvl w:val="0"/>
+          <w:numId w:val="0"/>
+        </w:numPr>
+        <w:spacing w:before="0" w:after="0"/>
+        <w:ind w:left="360" w:hanging="360"/>
+        <w:rPr>
+          <w:rFonts w:asciiTheme="majorHAnsi" w:eastAsia="MS Mincho" w:hAnsiTheme="majorHAnsi"/>
+          <w:i/>
+          <w:sz w:val="18"/>
+          <w:szCs w:val="18"/>
+        </w:rPr>
+      </w:pPr>
+      <w:r>
+        <w:rPr>
+          <w:rFonts w:asciiTheme="majorHAnsi" w:hAnsiTheme="majorHAnsi"/>
+          <w:b/>
+          <w:sz w:val="18"/>
+          <w:szCs w:val="18"/>
+        </w:rPr>
+        <w:t>School Name</w:t>
+      </w:r>
+      <w:r>
+        <w:rPr>
+          <w:rFonts w:asciiTheme="majorHAnsi" w:hAnsiTheme="majorHAnsi"/>
+          <w:sz w:val="18"/>
+          <w:szCs w:val="18"/>
+        </w:rPr>
+        <w:t xml:space="preserve">: </w:t>
+      </w:r>
+      <w:r>
+        <w:rPr>
+          <w:rFonts w:asciiTheme="majorHAnsi" w:hAnsiTheme="majorHAnsi"/>
+          <w:sz w:val="18"/>
+          <w:szCs w:val="18"/>
+        </w:rPr>
+        <w:t xml:space="preserve"> </w:t>
+      </w:r>
+      <w:r>
+        <w:rPr>
+          <w:rFonts w:asciiTheme="majorHAnsi" w:hAnsiTheme="majorHAnsi"/>
+          <w:i/>
+          <w:sz w:val="18"/>
+          <w:szCs w:val="18"/>
+        </w:rPr>
+        <w:t xml:space="preserve">Please write your university name here </w:t>
+      </w:r>
+      <w:r>
+        <w:rPr>
+          <w:rFonts w:asciiTheme="majorHAnsi" w:eastAsia="MS Mincho" w:hAnsiTheme="majorHAnsi"/>
+          <w:i/>
+          <w:sz w:val="18"/>
+          <w:szCs w:val="18"/>
+        </w:rPr>
+        <w:t>(delete when filling-in the form)</w:t>
+      </w:r>
+      <w:r>
+        <w:rPr>
+          <w:rFonts w:asciiTheme="majorHAnsi" w:hAnsiTheme="majorHAnsi"/>
+          <w:i/>
+          <w:sz w:val="18"/>
+          <w:szCs w:val="18"/>
+        </w:rPr>
+        <w:t xml:space="preserve">                                                 </w:t>
+      </w:r>
+    </w:p>
+    <w:p>
+      <w:pPr>
+        <w:pStyle w:val="OrganizationName"/>
+        <w:spacing w:before="0"/>
+        <w:rPr>
+          <w:rFonts w:asciiTheme="majorHAnsi" w:hAnsiTheme="majorHAnsi"/>
+          <w:i/>
+          <w:sz w:val="18"/>
+          <w:szCs w:val="18"/>
+        </w:rPr>
+      </w:pPr>
+      <w:r>
+        <w:rPr>
+          <w:rFonts w:asciiTheme="majorHAnsi" w:hAnsiTheme="majorHAnsi"/>
+          <w:sz w:val="18"/>
+          <w:szCs w:val="18"/>
+        </w:rPr>
+        <w:t>School City, State:</w:t>
+      </w:r>
+      <w:r>
+        <w:rPr>
+          <w:rFonts w:asciiTheme="majorHAnsi" w:hAnsiTheme="majorHAnsi"/>
+          <w:sz w:val="18"/>
+          <w:szCs w:val="18"/>
+        </w:rPr>
+        <w:t xml:space="preserve"> </w:t>
+      </w:r>
+      <w:r>
+        <w:rPr>
+          <w:rFonts w:asciiTheme="majorHAnsi" w:hAnsiTheme="majorHAnsi"/>
+          <w:i/>
+          <w:sz w:val="18"/>
+          <w:szCs w:val="18"/>
+        </w:rPr>
+        <w:t xml:space="preserve">Please write your university </w:t>
+      </w:r>
+      <w:r>
+        <w:rPr>
+          <w:rFonts w:asciiTheme="majorHAnsi" w:hAnsiTheme="majorHAnsi"/>
+          <w:i/>
+          <w:sz w:val="18"/>
+          <w:szCs w:val="18"/>
+        </w:rPr>
+        <w:t xml:space="preserve">location </w:t>
+      </w:r>
+      <w:r>
+        <w:rPr>
+          <w:rFonts w:asciiTheme="majorHAnsi" w:hAnsiTheme="majorHAnsi"/>
+          <w:i/>
+          <w:sz w:val="18"/>
+          <w:szCs w:val="18"/>
+        </w:rPr>
+        <w:t>here</w:t>
+      </w:r>
+      <w:r>
+        <w:rPr>
+          <w:rFonts w:asciiTheme="majorHAnsi" w:hAnsiTheme="majorHAnsi"/>
+          <w:i/>
+          <w:sz w:val="18"/>
+          <w:szCs w:val="18"/>
+        </w:rPr>
+        <w:t xml:space="preserve"> </w:t>
+      </w:r>
+      <w:r>
+        <w:rPr>
+          <w:rFonts w:asciiTheme="majorHAnsi" w:eastAsia="MS Mincho" w:hAnsiTheme="majorHAnsi"/>
+          <w:i/>
+          <w:sz w:val="18"/>
+          <w:szCs w:val="18"/>
+        </w:rPr>
+        <w:t>(delete when filling-in the form)</w:t>
+      </w:r>
+      <w:r>
+        <w:rPr>
+          <w:rFonts w:asciiTheme="majorHAnsi" w:hAnsiTheme="majorHAnsi"/>
+          <w:i/>
+          <w:sz w:val="18"/>
+          <w:szCs w:val="18"/>
+        </w:rPr>
+        <w:t xml:space="preserve">                                                 </w:t>
+      </w:r>
+    </w:p>
+    <w:p>
+      <w:pPr>
+        <w:pStyle w:val="Location"/>
+        <w:rPr>
+          <w:rFonts w:asciiTheme="majorHAnsi" w:hAnsiTheme="majorHAnsi"/>
+          <w:b/>
+          <w:sz w:val="18"/>
+          <w:szCs w:val="18"/>
+        </w:rPr>
+      </w:pPr>
+      <w:r>
+        <w:rPr>
+          <w:rFonts w:asciiTheme="majorHAnsi" w:hAnsiTheme="majorHAnsi"/>
+          <w:b/>
+          <w:sz w:val="18"/>
+          <w:szCs w:val="18"/>
+        </w:rPr>
+        <w:t xml:space="preserve">Degree </w:t>
+      </w:r>
+      <w:r>
+        <w:rPr>
+          <w:rFonts w:asciiTheme="majorHAnsi" w:hAnsiTheme="majorHAnsi"/>
+          <w:b/>
+          <w:sz w:val="18"/>
+          <w:szCs w:val="18"/>
+        </w:rPr>
+        <w:t xml:space="preserve">Expected: </w:t>
+      </w:r>
+      <w:r>
+        <w:rPr>
+          <w:rFonts w:asciiTheme="majorHAnsi" w:hAnsiTheme="majorHAnsi"/>
+          <w:i/>
+          <w:sz w:val="18"/>
+          <w:szCs w:val="18"/>
+        </w:rPr>
+        <w:t xml:space="preserve">Please write </w:t>
+      </w:r>
+      <w:r>
+        <w:rPr>
+          <w:rFonts w:asciiTheme="majorHAnsi" w:hAnsiTheme="majorHAnsi"/>
+          <w:i/>
+          <w:sz w:val="18"/>
+          <w:szCs w:val="18"/>
+        </w:rPr>
+        <w:t>the name of your degree</w:t>
+      </w:r>
+      <w:r>
+        <w:rPr>
+          <w:rFonts w:asciiTheme="majorHAnsi" w:hAnsiTheme="majorHAnsi"/>
+          <w:i/>
+          <w:sz w:val="18"/>
+          <w:szCs w:val="18"/>
+        </w:rPr>
+        <w:t xml:space="preserve"> her</w:t>
+      </w:r>
+      <w:r>
+        <w:rPr>
+          <w:rFonts w:asciiTheme="majorHAnsi" w:hAnsiTheme="majorHAnsi"/>
+          <w:i/>
+          <w:sz w:val="18"/>
+          <w:szCs w:val="18"/>
+        </w:rPr>
+        <w:t xml:space="preserve"> </w:t>
+      </w:r>
+      <w:r>
+        <w:rPr>
+          <w:rFonts w:asciiTheme="majorHAnsi" w:eastAsia="MS Mincho" w:hAnsiTheme="majorHAnsi"/>
+          <w:i/>
+          <w:sz w:val="18"/>
+          <w:szCs w:val="18"/>
+        </w:rPr>
+        <w:t>(delete when filling-in the form)</w:t>
+      </w:r>
+      <w:r>
+        <w:rPr>
+          <w:rFonts w:asciiTheme="majorHAnsi" w:hAnsiTheme="majorHAnsi"/>
+          <w:i/>
+          <w:sz w:val="18"/>
+          <w:szCs w:val="18"/>
+        </w:rPr>
+        <w:t xml:space="preserve">                                                 </w:t>
+      </w:r>
+    </w:p>
+    <w:p>
+      <w:pPr>
+        <w:pStyle w:val="Location"/>
+        <w:rPr>
+          <w:rFonts w:asciiTheme="majorHAnsi" w:hAnsiTheme="majorHAnsi"/>
+          <w:sz w:val="18"/>
+          <w:szCs w:val="18"/>
+        </w:rPr>
+      </w:pPr>
+      <w:r>
+        <w:rPr>
+          <w:rFonts w:asciiTheme="majorHAnsi" w:hAnsiTheme="majorHAnsi"/>
+          <w:sz w:val="18"/>
+          <w:szCs w:val="18"/>
+        </w:rPr>
+        <w:t xml:space="preserve">Degree Expected Date </w:t>
+      </w:r>
+      <w:r>
+        <w:rPr>
+          <w:rFonts w:asciiTheme="majorHAnsi" w:hAnsiTheme="majorHAnsi"/>
+          <w:i/>
+          <w:sz w:val="18"/>
+          <w:szCs w:val="18"/>
+        </w:rPr>
+        <w:t>(mm/</w:t>
+      </w:r>
+      <w:proofErr w:type="spellStart"/>
+      <w:r>
+        <w:rPr>
+          <w:rFonts w:asciiTheme="majorHAnsi" w:hAnsiTheme="majorHAnsi"/>
+          <w:i/>
+          <w:sz w:val="18"/>
+          <w:szCs w:val="18"/>
+        </w:rPr>
+        <w:t>dd</w:t>
+      </w:r>
+      <w:proofErr w:type="spellEnd"/>
+      <w:r>
+        <w:rPr>
+          <w:rFonts w:asciiTheme="majorHAnsi" w:hAnsiTheme="majorHAnsi"/>
+          <w:i/>
+          <w:sz w:val="18"/>
+          <w:szCs w:val="18"/>
+        </w:rPr>
+        <w:t>/</w:t>
+      </w:r>
+      <w:proofErr w:type="spellStart"/>
+      <w:r>
+        <w:rPr>
+          <w:rFonts w:asciiTheme="majorHAnsi" w:hAnsiTheme="majorHAnsi"/>
+          <w:i/>
+          <w:sz w:val="18"/>
+          <w:szCs w:val="18"/>
+        </w:rPr>
+        <w:t>yyyy</w:t>
+      </w:r>
+      <w:proofErr w:type="spellEnd"/>
+      <w:r>
+        <w:rPr>
+          <w:rFonts w:asciiTheme="majorHAnsi" w:hAnsiTheme="majorHAnsi"/>
+          <w:i/>
+          <w:sz w:val="18"/>
+          <w:szCs w:val="18"/>
+        </w:rPr>
+        <w:t>)</w:t>
+      </w:r>
+      <w:r>
+        <w:rPr>
+          <w:rFonts w:asciiTheme="majorHAnsi" w:hAnsiTheme="majorHAnsi"/>
+          <w:sz w:val="18"/>
+          <w:szCs w:val="18"/>
+        </w:rPr>
+        <w:t xml:space="preserve">: </w:t>
+      </w:r>
+      <w:r>
+        <w:rPr>
+          <w:rFonts w:asciiTheme="majorHAnsi" w:hAnsiTheme="majorHAnsi"/>
+          <w:i/>
+          <w:sz w:val="18"/>
+          <w:szCs w:val="18"/>
+        </w:rPr>
+        <w:t>Please write the graduation date here</w:t>
+      </w:r>
+      <w:r>
+        <w:rPr>
+          <w:rFonts w:asciiTheme="majorHAnsi" w:hAnsiTheme="majorHAnsi"/>
+          <w:i/>
+          <w:sz w:val="18"/>
+          <w:szCs w:val="18"/>
+        </w:rPr>
+        <w:t xml:space="preserve"> </w:t>
+      </w:r>
+      <w:r>
+        <w:rPr>
+          <w:rFonts w:asciiTheme="majorHAnsi" w:eastAsia="MS Mincho" w:hAnsiTheme="majorHAnsi"/>
+          <w:i/>
+          <w:sz w:val="18"/>
+          <w:szCs w:val="18"/>
+        </w:rPr>
+        <w:t>(delete when filling-in the form)</w:t>
+      </w:r>
+      <w:r>
+        <w:rPr>
+          <w:rFonts w:asciiTheme="majorHAnsi" w:hAnsiTheme="majorHAnsi"/>
+          <w:i/>
+          <w:sz w:val="18"/>
+          <w:szCs w:val="18"/>
+        </w:rPr>
+        <w:t xml:space="preserve">                                                 </w:t>
+      </w:r>
+    </w:p>
+    <w:p>
+      <w:pPr>
+        <w:pStyle w:val="ResumeHeadings"/>
+        <w:spacing w:before="0" w:after="0"/>
+        <w:rPr>
+          <w:rFonts w:asciiTheme="majorHAnsi" w:hAnsiTheme="majorHAnsi"/>
+          <w:u w:val="single"/>
+        </w:rPr>
+      </w:pPr>
+      <w:r>
+        <w:rPr>
+          <w:rFonts w:asciiTheme="majorHAnsi" w:hAnsiTheme="majorHAnsi"/>
+          <w:u w:val="single"/>
+        </w:rPr>
+        <w:t>Experience</w:t>
+      </w:r>
+    </w:p>
+    <w:p>
+      <w:pPr>
         <w:pStyle w:val="JobTitlebold"/>
         <w:spacing w:before="0"/>
-      </w:pPr>
-      <w:r>
-        <w:t>Internship</w:t>
+        <w:rPr>
+          <w:rFonts w:asciiTheme="majorHAnsi" w:eastAsia="MS Mincho" w:hAnsiTheme="majorHAnsi"/>
+        </w:rPr>
+      </w:pPr>
+      <w:r>
+        <w:rPr>
+          <w:rFonts w:asciiTheme="majorHAnsi" w:eastAsia="MS Mincho" w:hAnsiTheme="majorHAnsi"/>
+        </w:rPr>
+        <w:t>Professional Experience</w:t>
       </w:r>
     </w:p>
     <w:p>
@@ -802,122 +1809,1180 @@
         <w:pStyle w:val="OrganizationName"/>
         <w:spacing w:before="0"/>
         <w:rPr>
-          <w:rFonts w:eastAsia="MS Mincho"/>
-        </w:rPr>
-      </w:pPr>
-      <w:r>
-        <w:rPr>
-          <w:rFonts w:eastAsia="MS Mincho"/>
-        </w:rPr>
-        <w:t>Company Name</w:t>
-      </w:r>
-      <w:r>
-        <w:rPr>
-          <w:rFonts w:eastAsia="MS Mincho"/>
-        </w:rPr>
-        <w:t xml:space="preserve">: </w:t>
-      </w:r>
-      <w:r>
-        <w:rPr>
-          <w:szCs w:val="14"/>
-        </w:rPr>
-        <w:sym w:font="Wingdings" w:char="F06C"/>
-      </w:r>
-      <w:r>
-        <w:rPr>
-          <w:szCs w:val="14"/>
-        </w:rPr>
-        <w:t xml:space="preserve"> </w:t>
-      </w:r>
-      <w:r>
-        <w:rPr>
-          <w:rFonts w:eastAsia="MS Mincho"/>
-        </w:rPr>
-        <w:t xml:space="preserve"> Dates of Employment</w:t>
-      </w:r>
-      <w:r>
-        <w:rPr>
-          <w:rFonts w:eastAsia="MS Mincho"/>
-        </w:rPr>
-        <w:t>:</w:t>
+          <w:rFonts w:asciiTheme="majorHAnsi" w:hAnsiTheme="majorHAnsi"/>
+          <w:sz w:val="18"/>
+          <w:szCs w:val="18"/>
+        </w:rPr>
+      </w:pPr>
+      <w:r>
+        <w:rPr>
+          <w:rFonts w:asciiTheme="majorHAnsi" w:eastAsia="MS Mincho" w:hAnsiTheme="majorHAnsi"/>
+          <w:sz w:val="18"/>
+          <w:szCs w:val="18"/>
+        </w:rPr>
+        <w:t xml:space="preserve">Company Name: </w:t>
+      </w:r>
+      <w:r>
+        <w:rPr>
+          <w:rFonts w:asciiTheme="majorHAnsi" w:eastAsia="MS Mincho" w:hAnsiTheme="majorHAnsi"/>
+          <w:i/>
+          <w:sz w:val="18"/>
+          <w:szCs w:val="18"/>
+        </w:rPr>
+        <w:t xml:space="preserve">Please write the company name </w:t>
+      </w:r>
+      <w:r>
+        <w:rPr>
+          <w:rFonts w:asciiTheme="majorHAnsi" w:eastAsia="MS Mincho" w:hAnsiTheme="majorHAnsi"/>
+          <w:i/>
+          <w:sz w:val="18"/>
+          <w:szCs w:val="18"/>
+        </w:rPr>
+        <w:t>here</w:t>
+      </w:r>
+      <w:r>
+        <w:rPr>
+          <w:rFonts w:asciiTheme="majorHAnsi" w:eastAsia="MS Mincho" w:hAnsiTheme="majorHAnsi"/>
+          <w:i/>
+          <w:sz w:val="18"/>
+          <w:szCs w:val="18"/>
+        </w:rPr>
+        <w:t xml:space="preserve"> (delete when filling-in the form)</w:t>
+      </w:r>
+      <w:r>
+        <w:rPr>
+          <w:rFonts w:asciiTheme="majorHAnsi" w:hAnsiTheme="majorHAnsi"/>
+          <w:i/>
+          <w:sz w:val="18"/>
+          <w:szCs w:val="18"/>
+        </w:rPr>
+        <w:t xml:space="preserve">                                                 </w:t>
       </w:r>
     </w:p>
     <w:p>
       <w:pPr>
+        <w:pStyle w:val="OrganizationName"/>
+        <w:spacing w:before="0"/>
+        <w:rPr>
+          <w:rFonts w:asciiTheme="majorHAnsi" w:hAnsiTheme="majorHAnsi"/>
+          <w:sz w:val="18"/>
+          <w:szCs w:val="18"/>
+        </w:rPr>
+      </w:pPr>
+      <w:r>
+        <w:rPr>
+          <w:rFonts w:asciiTheme="majorHAnsi" w:hAnsiTheme="majorHAnsi"/>
+          <w:b/>
+          <w:sz w:val="18"/>
+          <w:szCs w:val="18"/>
+        </w:rPr>
+        <w:t>Position</w:t>
+      </w:r>
+      <w:r>
+        <w:rPr>
+          <w:rFonts w:asciiTheme="majorHAnsi" w:hAnsiTheme="majorHAnsi"/>
+          <w:sz w:val="18"/>
+          <w:szCs w:val="18"/>
+        </w:rPr>
+        <w:t>:</w:t>
+      </w:r>
+      <w:r>
+        <w:rPr>
+          <w:rFonts w:asciiTheme="majorHAnsi" w:eastAsia="MS Mincho" w:hAnsiTheme="majorHAnsi"/>
+          <w:sz w:val="18"/>
+          <w:szCs w:val="18"/>
+        </w:rPr>
+        <w:t xml:space="preserve"> </w:t>
+      </w:r>
+      <w:r>
+        <w:rPr>
+          <w:rFonts w:asciiTheme="majorHAnsi" w:eastAsia="MS Mincho" w:hAnsiTheme="majorHAnsi"/>
+          <w:i/>
+          <w:sz w:val="18"/>
+          <w:szCs w:val="18"/>
+        </w:rPr>
+        <w:t xml:space="preserve">Please write </w:t>
+      </w:r>
+      <w:r>
+        <w:rPr>
+          <w:rFonts w:asciiTheme="majorHAnsi" w:eastAsia="MS Mincho" w:hAnsiTheme="majorHAnsi"/>
+          <w:i/>
+          <w:sz w:val="18"/>
+          <w:szCs w:val="18"/>
+        </w:rPr>
+        <w:t>your position title</w:t>
+      </w:r>
+      <w:r>
+        <w:rPr>
+          <w:rFonts w:asciiTheme="majorHAnsi" w:eastAsia="MS Mincho" w:hAnsiTheme="majorHAnsi"/>
+          <w:i/>
+          <w:sz w:val="18"/>
+          <w:szCs w:val="18"/>
+        </w:rPr>
+        <w:t xml:space="preserve"> </w:t>
+      </w:r>
+      <w:r>
+        <w:rPr>
+          <w:rFonts w:asciiTheme="majorHAnsi" w:eastAsia="MS Mincho" w:hAnsiTheme="majorHAnsi"/>
+          <w:i/>
+          <w:sz w:val="18"/>
+          <w:szCs w:val="18"/>
+        </w:rPr>
+        <w:t>here</w:t>
+      </w:r>
+      <w:r>
+        <w:rPr>
+          <w:rFonts w:asciiTheme="majorHAnsi" w:eastAsia="MS Mincho" w:hAnsiTheme="majorHAnsi"/>
+          <w:i/>
+          <w:sz w:val="18"/>
+          <w:szCs w:val="18"/>
+        </w:rPr>
+        <w:t xml:space="preserve"> (delete when filling-in the form)</w:t>
+      </w:r>
+      <w:r>
+        <w:rPr>
+          <w:rFonts w:asciiTheme="majorHAnsi" w:hAnsiTheme="majorHAnsi"/>
+          <w:i/>
+          <w:sz w:val="18"/>
+          <w:szCs w:val="18"/>
+        </w:rPr>
+        <w:t xml:space="preserve">                                                 </w:t>
+      </w:r>
+    </w:p>
+    <w:p>
+      <w:pPr>
+        <w:pStyle w:val="OrganizationName"/>
+        <w:spacing w:before="0"/>
+        <w:rPr>
+          <w:rFonts w:asciiTheme="majorHAnsi" w:eastAsia="MS Mincho" w:hAnsiTheme="majorHAnsi"/>
+          <w:sz w:val="18"/>
+          <w:szCs w:val="18"/>
+        </w:rPr>
+      </w:pPr>
+      <w:r>
+        <w:rPr>
+          <w:rFonts w:asciiTheme="majorHAnsi" w:eastAsia="MS Mincho" w:hAnsiTheme="majorHAnsi"/>
+          <w:sz w:val="18"/>
+          <w:szCs w:val="18"/>
+        </w:rPr>
+        <w:t>Dates of Employment</w:t>
+      </w:r>
+      <w:r>
+        <w:rPr>
+          <w:rFonts w:asciiTheme="majorHAnsi" w:eastAsia="MS Mincho" w:hAnsiTheme="majorHAnsi"/>
+          <w:sz w:val="18"/>
+          <w:szCs w:val="18"/>
+        </w:rPr>
+        <w:t>:</w:t>
+      </w:r>
+      <w:r>
+        <w:rPr>
+          <w:rFonts w:asciiTheme="majorHAnsi" w:hAnsiTheme="majorHAnsi"/>
+          <w:i/>
+          <w:sz w:val="18"/>
+          <w:szCs w:val="18"/>
+        </w:rPr>
+        <w:t xml:space="preserve"> start date (mm/</w:t>
+      </w:r>
+      <w:proofErr w:type="spellStart"/>
+      <w:r>
+        <w:rPr>
+          <w:rFonts w:asciiTheme="majorHAnsi" w:hAnsiTheme="majorHAnsi"/>
+          <w:i/>
+          <w:sz w:val="18"/>
+          <w:szCs w:val="18"/>
+        </w:rPr>
+        <w:t>dd</w:t>
+      </w:r>
+      <w:proofErr w:type="spellEnd"/>
+      <w:r>
+        <w:rPr>
+          <w:rFonts w:asciiTheme="majorHAnsi" w:hAnsiTheme="majorHAnsi"/>
+          <w:i/>
+          <w:sz w:val="18"/>
+          <w:szCs w:val="18"/>
+        </w:rPr>
+        <w:t>/</w:t>
+      </w:r>
+      <w:proofErr w:type="spellStart"/>
+      <w:r>
+        <w:rPr>
+          <w:rFonts w:asciiTheme="majorHAnsi" w:hAnsiTheme="majorHAnsi"/>
+          <w:i/>
+          <w:sz w:val="18"/>
+          <w:szCs w:val="18"/>
+        </w:rPr>
+        <w:t>yyyy</w:t>
+      </w:r>
+      <w:proofErr w:type="spellEnd"/>
+      <w:r>
+        <w:rPr>
+          <w:rFonts w:asciiTheme="majorHAnsi" w:hAnsiTheme="majorHAnsi"/>
+          <w:i/>
+          <w:sz w:val="18"/>
+          <w:szCs w:val="18"/>
+        </w:rPr>
+        <w:t>) - end date (mm/</w:t>
+      </w:r>
+      <w:proofErr w:type="spellStart"/>
+      <w:r>
+        <w:rPr>
+          <w:rFonts w:asciiTheme="majorHAnsi" w:hAnsiTheme="majorHAnsi"/>
+          <w:i/>
+          <w:sz w:val="18"/>
+          <w:szCs w:val="18"/>
+        </w:rPr>
+        <w:t>dd</w:t>
+      </w:r>
+      <w:proofErr w:type="spellEnd"/>
+      <w:r>
+        <w:rPr>
+          <w:rFonts w:asciiTheme="majorHAnsi" w:hAnsiTheme="majorHAnsi"/>
+          <w:i/>
+          <w:sz w:val="18"/>
+          <w:szCs w:val="18"/>
+        </w:rPr>
+        <w:t>/</w:t>
+      </w:r>
+      <w:proofErr w:type="spellStart"/>
+      <w:r>
+        <w:rPr>
+          <w:rFonts w:asciiTheme="majorHAnsi" w:hAnsiTheme="majorHAnsi"/>
+          <w:i/>
+          <w:sz w:val="18"/>
+          <w:szCs w:val="18"/>
+        </w:rPr>
+        <w:t>yyyy</w:t>
+      </w:r>
+      <w:proofErr w:type="spellEnd"/>
+      <w:r>
+        <w:rPr>
+          <w:rFonts w:asciiTheme="majorHAnsi" w:hAnsiTheme="majorHAnsi"/>
+          <w:i/>
+          <w:sz w:val="18"/>
+          <w:szCs w:val="18"/>
+        </w:rPr>
+        <w:t>)</w:t>
+      </w:r>
+      <w:r>
+        <w:rPr>
+          <w:rFonts w:asciiTheme="majorHAnsi" w:hAnsiTheme="majorHAnsi"/>
+          <w:i/>
+          <w:sz w:val="18"/>
+          <w:szCs w:val="18"/>
+        </w:rPr>
+        <w:t xml:space="preserve"> </w:t>
+      </w:r>
+      <w:r>
+        <w:rPr>
+          <w:rFonts w:asciiTheme="majorHAnsi" w:eastAsia="MS Mincho" w:hAnsiTheme="majorHAnsi"/>
+          <w:i/>
+          <w:sz w:val="18"/>
+          <w:szCs w:val="18"/>
+        </w:rPr>
+        <w:t>(delete when filling-in the form)</w:t>
+      </w:r>
+      <w:r>
+        <w:rPr>
+          <w:rFonts w:asciiTheme="majorHAnsi" w:hAnsiTheme="majorHAnsi"/>
+          <w:i/>
+          <w:sz w:val="18"/>
+          <w:szCs w:val="18"/>
+        </w:rPr>
+        <w:t xml:space="preserve">                                                 </w:t>
+      </w:r>
+    </w:p>
+    <w:p>
+      <w:pPr>
         <w:pStyle w:val="Overviewbullets"/>
         <w:spacing w:before="0" w:after="0"/>
         <w:rPr>
-          <w:rFonts w:eastAsia="MS Mincho"/>
-          <w:i/>
-        </w:rPr>
-      </w:pPr>
-      <w:r>
-        <w:rPr>
-          <w:rFonts w:eastAsia="MS Mincho"/>
-          <w:i/>
-        </w:rPr>
-        <w:t>Job description, responsibilities and accomplishments</w:t>
+          <w:rFonts w:asciiTheme="majorHAnsi" w:eastAsia="MS Mincho" w:hAnsiTheme="majorHAnsi"/>
+          <w:i/>
+          <w:sz w:val="18"/>
+          <w:szCs w:val="18"/>
+        </w:rPr>
+      </w:pPr>
+      <w:r>
+        <w:rPr>
+          <w:rFonts w:asciiTheme="majorHAnsi" w:eastAsia="MS Mincho" w:hAnsiTheme="majorHAnsi"/>
+          <w:i/>
+          <w:sz w:val="18"/>
+          <w:szCs w:val="18"/>
+        </w:rPr>
+        <w:t>Please write the j</w:t>
+      </w:r>
+      <w:r>
+        <w:rPr>
+          <w:rFonts w:asciiTheme="majorHAnsi" w:eastAsia="MS Mincho" w:hAnsiTheme="majorHAnsi"/>
+          <w:i/>
+          <w:sz w:val="18"/>
+          <w:szCs w:val="18"/>
+        </w:rPr>
+        <w:t xml:space="preserve">ob description and </w:t>
+      </w:r>
+      <w:r>
+        <w:rPr>
+          <w:rFonts w:asciiTheme="majorHAnsi" w:eastAsia="MS Mincho" w:hAnsiTheme="majorHAnsi"/>
+          <w:i/>
+          <w:sz w:val="18"/>
+          <w:szCs w:val="18"/>
+        </w:rPr>
+        <w:t xml:space="preserve">responsibilities </w:t>
+      </w:r>
+      <w:r>
+        <w:rPr>
+          <w:rFonts w:asciiTheme="majorHAnsi" w:eastAsia="MS Mincho" w:hAnsiTheme="majorHAnsi"/>
+          <w:i/>
+          <w:sz w:val="18"/>
+          <w:szCs w:val="18"/>
+        </w:rPr>
+        <w:t>here</w:t>
+      </w:r>
+      <w:r>
+        <w:rPr>
+          <w:rFonts w:asciiTheme="majorHAnsi" w:eastAsia="MS Mincho" w:hAnsiTheme="majorHAnsi"/>
+          <w:i/>
+          <w:sz w:val="18"/>
+          <w:szCs w:val="18"/>
+        </w:rPr>
+        <w:t xml:space="preserve"> - 1 line only (delete when filling-in the form)</w:t>
+      </w:r>
+      <w:r>
+        <w:rPr>
+          <w:rFonts w:asciiTheme="majorHAnsi" w:hAnsiTheme="majorHAnsi"/>
+          <w:i/>
+          <w:sz w:val="18"/>
+          <w:szCs w:val="18"/>
+        </w:rPr>
+        <w:t xml:space="preserve">                                                 </w:t>
       </w:r>
     </w:p>
     <w:p>
       <w:pPr>
-        <w:pStyle w:val="ResumeHeadings"/>
-        <w:spacing w:before="100" w:beforeAutospacing="1" w:after="0"/>
-      </w:pPr>
-      <w:r>
-        <w:t>Activities</w:t>
-      </w:r>
+        <w:pStyle w:val="Overviewbullets"/>
+        <w:numPr>
+          <w:ilvl w:val="0"/>
+          <w:numId w:val="0"/>
+        </w:numPr>
+        <w:spacing w:before="0" w:after="0"/>
+        <w:ind w:left="360"/>
+        <w:rPr>
+          <w:rFonts w:asciiTheme="majorHAnsi" w:eastAsia="MS Mincho" w:hAnsiTheme="majorHAnsi"/>
+          <w:i/>
+          <w:sz w:val="10"/>
+          <w:szCs w:val="10"/>
+        </w:rPr>
+      </w:pPr>
     </w:p>
     <w:p>
       <w:pPr>
-        <w:pStyle w:val="Overviewbullets"/>
-        <w:spacing w:before="120" w:after="120"/>
-        <w:rPr>
-          <w:rFonts w:eastAsia="MS Mincho"/>
-        </w:rPr>
-      </w:pPr>
-      <w:r>
-        <w:rPr>
-          <w:rFonts w:eastAsia="MS Mincho"/>
-          <w:b/>
-        </w:rPr>
-        <w:t>Languages and level of knowledge</w:t>
-      </w:r>
-      <w:r>
-        <w:rPr>
-          <w:rFonts w:eastAsia="MS Mincho"/>
-        </w:rPr>
-        <w:t xml:space="preserve">: </w:t>
+        <w:pStyle w:val="JobTitlebold"/>
+        <w:spacing w:before="0"/>
+        <w:rPr>
+          <w:rFonts w:asciiTheme="majorHAnsi" w:eastAsia="MS Mincho" w:hAnsiTheme="majorHAnsi"/>
+        </w:rPr>
+      </w:pPr>
+      <w:r>
+        <w:rPr>
+          <w:rFonts w:asciiTheme="majorHAnsi" w:eastAsia="MS Mincho" w:hAnsiTheme="majorHAnsi"/>
+        </w:rPr>
+        <w:t>Professional Experience</w:t>
       </w:r>
     </w:p>
     <w:p>
       <w:pPr>
-        <w:pStyle w:val="Overviewbullets"/>
-        <w:spacing w:before="120" w:after="120"/>
-        <w:rPr>
-          <w:rFonts w:eastAsia="MS Mincho"/>
-        </w:rPr>
-      </w:pPr>
-      <w:r>
-        <w:rPr>
-          <w:rFonts w:eastAsia="MS Mincho"/>
-        </w:rPr>
-        <w:t>Sports, clubs:</w:t>
+        <w:pStyle w:val="OrganizationName"/>
+        <w:spacing w:before="0"/>
+        <w:rPr>
+          <w:rFonts w:asciiTheme="majorHAnsi" w:hAnsiTheme="majorHAnsi"/>
+          <w:sz w:val="18"/>
+          <w:szCs w:val="18"/>
+        </w:rPr>
+      </w:pPr>
+      <w:r>
+        <w:rPr>
+          <w:rFonts w:asciiTheme="majorHAnsi" w:eastAsia="MS Mincho" w:hAnsiTheme="majorHAnsi"/>
+          <w:sz w:val="18"/>
+          <w:szCs w:val="18"/>
+        </w:rPr>
+        <w:t xml:space="preserve">Company Name: </w:t>
+      </w:r>
+      <w:r>
+        <w:rPr>
+          <w:rFonts w:asciiTheme="majorHAnsi" w:eastAsia="MS Mincho" w:hAnsiTheme="majorHAnsi"/>
+          <w:i/>
+          <w:sz w:val="18"/>
+          <w:szCs w:val="18"/>
+        </w:rPr>
+        <w:t>Please write the company name here</w:t>
+      </w:r>
+      <w:r>
+        <w:rPr>
+          <w:rFonts w:asciiTheme="majorHAnsi" w:eastAsia="MS Mincho" w:hAnsiTheme="majorHAnsi"/>
+          <w:i/>
+          <w:sz w:val="18"/>
+          <w:szCs w:val="18"/>
+        </w:rPr>
+        <w:t xml:space="preserve"> (delete when filling-in the form)</w:t>
+      </w:r>
+      <w:r>
+        <w:rPr>
+          <w:rFonts w:asciiTheme="majorHAnsi" w:hAnsiTheme="majorHAnsi"/>
+          <w:i/>
+          <w:sz w:val="18"/>
+          <w:szCs w:val="18"/>
+        </w:rPr>
+        <w:t xml:space="preserve">                                                 </w:t>
       </w:r>
     </w:p>
     <w:p>
       <w:pPr>
+        <w:pStyle w:val="OrganizationName"/>
+        <w:spacing w:before="0"/>
+        <w:rPr>
+          <w:rFonts w:asciiTheme="majorHAnsi" w:hAnsiTheme="majorHAnsi"/>
+          <w:sz w:val="18"/>
+          <w:szCs w:val="18"/>
+        </w:rPr>
+      </w:pPr>
+      <w:r>
+        <w:rPr>
+          <w:rFonts w:asciiTheme="majorHAnsi" w:hAnsiTheme="majorHAnsi"/>
+          <w:b/>
+          <w:sz w:val="18"/>
+          <w:szCs w:val="18"/>
+        </w:rPr>
+        <w:t>Position</w:t>
+      </w:r>
+      <w:r>
+        <w:rPr>
+          <w:rFonts w:asciiTheme="majorHAnsi" w:hAnsiTheme="majorHAnsi"/>
+          <w:sz w:val="18"/>
+          <w:szCs w:val="18"/>
+        </w:rPr>
+        <w:t>:</w:t>
+      </w:r>
+      <w:r>
+        <w:rPr>
+          <w:rFonts w:asciiTheme="majorHAnsi" w:eastAsia="MS Mincho" w:hAnsiTheme="majorHAnsi"/>
+          <w:sz w:val="18"/>
+          <w:szCs w:val="18"/>
+        </w:rPr>
+        <w:t xml:space="preserve"> </w:t>
+      </w:r>
+      <w:r>
+        <w:rPr>
+          <w:rFonts w:asciiTheme="majorHAnsi" w:eastAsia="MS Mincho" w:hAnsiTheme="majorHAnsi"/>
+          <w:i/>
+          <w:sz w:val="18"/>
+          <w:szCs w:val="18"/>
+        </w:rPr>
+        <w:t xml:space="preserve">Please write </w:t>
+      </w:r>
+      <w:r>
+        <w:rPr>
+          <w:rFonts w:asciiTheme="majorHAnsi" w:eastAsia="MS Mincho" w:hAnsiTheme="majorHAnsi"/>
+          <w:i/>
+          <w:sz w:val="18"/>
+          <w:szCs w:val="18"/>
+        </w:rPr>
+        <w:t>your position title</w:t>
+      </w:r>
+      <w:r>
+        <w:rPr>
+          <w:rFonts w:asciiTheme="majorHAnsi" w:eastAsia="MS Mincho" w:hAnsiTheme="majorHAnsi"/>
+          <w:i/>
+          <w:sz w:val="18"/>
+          <w:szCs w:val="18"/>
+        </w:rPr>
+        <w:t xml:space="preserve"> here</w:t>
+      </w:r>
+      <w:r>
+        <w:rPr>
+          <w:rFonts w:asciiTheme="majorHAnsi" w:eastAsia="MS Mincho" w:hAnsiTheme="majorHAnsi"/>
+          <w:i/>
+          <w:sz w:val="18"/>
+          <w:szCs w:val="18"/>
+        </w:rPr>
+        <w:t xml:space="preserve"> (delete when filling-in the form)</w:t>
+      </w:r>
+      <w:r>
+        <w:rPr>
+          <w:rFonts w:asciiTheme="majorHAnsi" w:hAnsiTheme="majorHAnsi"/>
+          <w:i/>
+          <w:sz w:val="18"/>
+          <w:szCs w:val="18"/>
+        </w:rPr>
+        <w:t xml:space="preserve">                                                 </w:t>
+      </w:r>
+    </w:p>
+    <w:p>
+      <w:pPr>
+        <w:pStyle w:val="OrganizationName"/>
+        <w:spacing w:before="0"/>
+        <w:rPr>
+          <w:rFonts w:asciiTheme="majorHAnsi" w:eastAsia="MS Mincho" w:hAnsiTheme="majorHAnsi"/>
+          <w:sz w:val="18"/>
+          <w:szCs w:val="18"/>
+        </w:rPr>
+      </w:pPr>
+      <w:r>
+        <w:rPr>
+          <w:rFonts w:asciiTheme="majorHAnsi" w:eastAsia="MS Mincho" w:hAnsiTheme="majorHAnsi"/>
+          <w:sz w:val="18"/>
+          <w:szCs w:val="18"/>
+        </w:rPr>
+        <w:t>Dates of Employment:</w:t>
+      </w:r>
+      <w:r>
+        <w:rPr>
+          <w:rFonts w:asciiTheme="majorHAnsi" w:hAnsiTheme="majorHAnsi"/>
+          <w:i/>
+          <w:sz w:val="18"/>
+          <w:szCs w:val="18"/>
+        </w:rPr>
+        <w:t xml:space="preserve"> start date (mm/</w:t>
+      </w:r>
+      <w:proofErr w:type="spellStart"/>
+      <w:r>
+        <w:rPr>
+          <w:rFonts w:asciiTheme="majorHAnsi" w:hAnsiTheme="majorHAnsi"/>
+          <w:i/>
+          <w:sz w:val="18"/>
+          <w:szCs w:val="18"/>
+        </w:rPr>
+        <w:t>dd</w:t>
+      </w:r>
+      <w:proofErr w:type="spellEnd"/>
+      <w:r>
+        <w:rPr>
+          <w:rFonts w:asciiTheme="majorHAnsi" w:hAnsiTheme="majorHAnsi"/>
+          <w:i/>
+          <w:sz w:val="18"/>
+          <w:szCs w:val="18"/>
+        </w:rPr>
+        <w:t>/</w:t>
+      </w:r>
+      <w:proofErr w:type="spellStart"/>
+      <w:r>
+        <w:rPr>
+          <w:rFonts w:asciiTheme="majorHAnsi" w:hAnsiTheme="majorHAnsi"/>
+          <w:i/>
+          <w:sz w:val="18"/>
+          <w:szCs w:val="18"/>
+        </w:rPr>
+        <w:t>yyyy</w:t>
+      </w:r>
+      <w:proofErr w:type="spellEnd"/>
+      <w:r>
+        <w:rPr>
+          <w:rFonts w:asciiTheme="majorHAnsi" w:hAnsiTheme="majorHAnsi"/>
+          <w:i/>
+          <w:sz w:val="18"/>
+          <w:szCs w:val="18"/>
+        </w:rPr>
+        <w:t>) - end date (mm/</w:t>
+      </w:r>
+      <w:proofErr w:type="spellStart"/>
+      <w:r>
+        <w:rPr>
+          <w:rFonts w:asciiTheme="majorHAnsi" w:hAnsiTheme="majorHAnsi"/>
+          <w:i/>
+          <w:sz w:val="18"/>
+          <w:szCs w:val="18"/>
+        </w:rPr>
+        <w:t>dd</w:t>
+      </w:r>
+      <w:proofErr w:type="spellEnd"/>
+      <w:r>
+        <w:rPr>
+          <w:rFonts w:asciiTheme="majorHAnsi" w:hAnsiTheme="majorHAnsi"/>
+          <w:i/>
+          <w:sz w:val="18"/>
+          <w:szCs w:val="18"/>
+        </w:rPr>
+        <w:t>/</w:t>
+      </w:r>
+      <w:proofErr w:type="spellStart"/>
+      <w:r>
+        <w:rPr>
+          <w:rFonts w:asciiTheme="majorHAnsi" w:hAnsiTheme="majorHAnsi"/>
+          <w:i/>
+          <w:sz w:val="18"/>
+          <w:szCs w:val="18"/>
+        </w:rPr>
+        <w:t>yyyy</w:t>
+      </w:r>
+      <w:proofErr w:type="spellEnd"/>
+      <w:r>
+        <w:rPr>
+          <w:rFonts w:asciiTheme="majorHAnsi" w:hAnsiTheme="majorHAnsi"/>
+          <w:i/>
+          <w:sz w:val="18"/>
+          <w:szCs w:val="18"/>
+        </w:rPr>
+        <w:t>)</w:t>
+      </w:r>
+      <w:r>
+        <w:rPr>
+          <w:rFonts w:asciiTheme="majorHAnsi" w:hAnsiTheme="majorHAnsi"/>
+          <w:i/>
+          <w:sz w:val="18"/>
+          <w:szCs w:val="18"/>
+        </w:rPr>
+        <w:t xml:space="preserve"> </w:t>
+      </w:r>
+      <w:r>
+        <w:rPr>
+          <w:rFonts w:asciiTheme="majorHAnsi" w:eastAsia="MS Mincho" w:hAnsiTheme="majorHAnsi"/>
+          <w:i/>
+          <w:sz w:val="18"/>
+          <w:szCs w:val="18"/>
+        </w:rPr>
+        <w:t>(delete when filling-in the form)</w:t>
+      </w:r>
+      <w:r>
+        <w:rPr>
+          <w:rFonts w:asciiTheme="majorHAnsi" w:hAnsiTheme="majorHAnsi"/>
+          <w:i/>
+          <w:sz w:val="18"/>
+          <w:szCs w:val="18"/>
+        </w:rPr>
+        <w:t xml:space="preserve">                                                 </w:t>
+      </w:r>
+    </w:p>
+    <w:p>
+      <w:pPr>
         <w:pStyle w:val="Overviewbullets"/>
-        <w:spacing w:before="120" w:after="120"/>
-        <w:rPr>
-          <w:rFonts w:eastAsia="MS Mincho"/>
-        </w:rPr>
-      </w:pPr>
-      <w:r>
-        <w:rPr>
-          <w:rFonts w:eastAsia="MS Mincho"/>
+        <w:spacing w:before="0" w:after="0"/>
+        <w:rPr>
+          <w:rFonts w:asciiTheme="majorHAnsi" w:eastAsia="MS Mincho" w:hAnsiTheme="majorHAnsi"/>
+          <w:i/>
+          <w:sz w:val="18"/>
+          <w:szCs w:val="18"/>
+        </w:rPr>
+      </w:pPr>
+      <w:r>
+        <w:rPr>
+          <w:rFonts w:asciiTheme="majorHAnsi" w:eastAsia="MS Mincho" w:hAnsiTheme="majorHAnsi"/>
+          <w:i/>
+          <w:sz w:val="18"/>
+          <w:szCs w:val="18"/>
+        </w:rPr>
+        <w:t xml:space="preserve">Please write the job description and </w:t>
+      </w:r>
+      <w:r>
+        <w:rPr>
+          <w:rFonts w:asciiTheme="majorHAnsi" w:eastAsia="MS Mincho" w:hAnsiTheme="majorHAnsi"/>
+          <w:i/>
+          <w:sz w:val="18"/>
+          <w:szCs w:val="18"/>
+        </w:rPr>
+        <w:t xml:space="preserve">responsibilities </w:t>
+      </w:r>
+      <w:r>
+        <w:rPr>
+          <w:rFonts w:asciiTheme="majorHAnsi" w:eastAsia="MS Mincho" w:hAnsiTheme="majorHAnsi"/>
+          <w:i/>
+          <w:sz w:val="18"/>
+          <w:szCs w:val="18"/>
+        </w:rPr>
+        <w:t>here - 1 line only (delete when filling-in the form)</w:t>
+      </w:r>
+      <w:r>
+        <w:rPr>
+          <w:rFonts w:asciiTheme="majorHAnsi" w:hAnsiTheme="majorHAnsi"/>
+          <w:i/>
+          <w:sz w:val="18"/>
+          <w:szCs w:val="18"/>
+        </w:rPr>
+        <w:t xml:space="preserve">                                                 </w:t>
+      </w:r>
+    </w:p>
+    <w:p>
+      <w:pPr>
+        <w:pStyle w:val="JobTitlebold"/>
+        <w:spacing w:before="0"/>
+        <w:rPr>
+          <w:rFonts w:asciiTheme="majorHAnsi" w:hAnsiTheme="majorHAnsi"/>
+        </w:rPr>
+      </w:pPr>
+    </w:p>
+    <w:p>
+      <w:pPr>
+        <w:pStyle w:val="JobTitlebold"/>
+        <w:spacing w:before="0"/>
+        <w:rPr>
+          <w:rFonts w:asciiTheme="majorHAnsi" w:hAnsiTheme="majorHAnsi"/>
+        </w:rPr>
+      </w:pPr>
+      <w:r>
+        <w:rPr>
+          <w:rFonts w:asciiTheme="majorHAnsi" w:hAnsiTheme="majorHAnsi"/>
+        </w:rPr>
+        <w:t>Internship</w:t>
+      </w:r>
+    </w:p>
+    <w:p>
+      <w:pPr>
+        <w:pStyle w:val="OrganizationName"/>
+        <w:spacing w:before="0"/>
+        <w:rPr>
+          <w:rFonts w:asciiTheme="majorHAnsi" w:hAnsiTheme="majorHAnsi"/>
+          <w:szCs w:val="14"/>
+        </w:rPr>
+      </w:pPr>
+      <w:r>
+        <w:rPr>
+          <w:rFonts w:asciiTheme="majorHAnsi" w:eastAsia="MS Mincho" w:hAnsiTheme="majorHAnsi"/>
+        </w:rPr>
+        <w:t>Company Name</w:t>
+      </w:r>
+      <w:r>
+        <w:rPr>
+          <w:rFonts w:asciiTheme="majorHAnsi" w:eastAsia="MS Mincho" w:hAnsiTheme="majorHAnsi"/>
+        </w:rPr>
+        <w:t xml:space="preserve">: </w:t>
+      </w:r>
+      <w:r>
+        <w:rPr>
+          <w:rFonts w:asciiTheme="majorHAnsi" w:eastAsia="MS Mincho" w:hAnsiTheme="majorHAnsi"/>
+          <w:i/>
+          <w:sz w:val="18"/>
+          <w:szCs w:val="18"/>
+        </w:rPr>
+        <w:t xml:space="preserve">Please write the company name </w:t>
+      </w:r>
+      <w:r>
+        <w:rPr>
+          <w:rFonts w:asciiTheme="majorHAnsi" w:eastAsia="MS Mincho" w:hAnsiTheme="majorHAnsi"/>
+          <w:i/>
+          <w:sz w:val="18"/>
+          <w:szCs w:val="18"/>
+        </w:rPr>
+        <w:t>here</w:t>
+      </w:r>
+      <w:r>
+        <w:rPr>
+          <w:rFonts w:asciiTheme="majorHAnsi" w:eastAsia="MS Mincho" w:hAnsiTheme="majorHAnsi"/>
+          <w:i/>
+          <w:sz w:val="18"/>
+          <w:szCs w:val="18"/>
+        </w:rPr>
+        <w:t xml:space="preserve"> (delete when filling-in the form)</w:t>
+      </w:r>
+      <w:r>
+        <w:rPr>
+          <w:rFonts w:asciiTheme="majorHAnsi" w:hAnsiTheme="majorHAnsi"/>
+          <w:i/>
+          <w:sz w:val="18"/>
+          <w:szCs w:val="18"/>
+        </w:rPr>
+        <w:t xml:space="preserve">                                                 </w:t>
+      </w:r>
+    </w:p>
+    <w:p>
+      <w:pPr>
+        <w:pStyle w:val="OrganizationName"/>
+        <w:spacing w:before="0"/>
+        <w:rPr>
+          <w:rFonts w:asciiTheme="majorHAnsi" w:eastAsia="MS Mincho" w:hAnsiTheme="majorHAnsi"/>
+        </w:rPr>
+      </w:pPr>
+      <w:r>
+        <w:rPr>
+          <w:rFonts w:asciiTheme="majorHAnsi" w:eastAsia="MS Mincho" w:hAnsiTheme="majorHAnsi"/>
+        </w:rPr>
+        <w:t>Dates</w:t>
+      </w:r>
+      <w:r>
+        <w:rPr>
+          <w:rFonts w:asciiTheme="majorHAnsi" w:eastAsia="MS Mincho" w:hAnsiTheme="majorHAnsi"/>
+        </w:rPr>
+        <w:t>:</w:t>
+      </w:r>
+      <w:r>
+        <w:rPr>
+          <w:rFonts w:asciiTheme="majorHAnsi" w:eastAsia="MS Mincho" w:hAnsiTheme="majorHAnsi"/>
+        </w:rPr>
+        <w:t xml:space="preserve"> </w:t>
+      </w:r>
+      <w:r>
+        <w:rPr>
+          <w:rFonts w:asciiTheme="majorHAnsi" w:hAnsiTheme="majorHAnsi"/>
+          <w:i/>
+          <w:sz w:val="18"/>
+          <w:szCs w:val="18"/>
+        </w:rPr>
+        <w:t>start date (mm/</w:t>
+      </w:r>
+      <w:proofErr w:type="spellStart"/>
+      <w:r>
+        <w:rPr>
+          <w:rFonts w:asciiTheme="majorHAnsi" w:hAnsiTheme="majorHAnsi"/>
+          <w:i/>
+          <w:sz w:val="18"/>
+          <w:szCs w:val="18"/>
+        </w:rPr>
+        <w:t>dd</w:t>
+      </w:r>
+      <w:proofErr w:type="spellEnd"/>
+      <w:r>
+        <w:rPr>
+          <w:rFonts w:asciiTheme="majorHAnsi" w:hAnsiTheme="majorHAnsi"/>
+          <w:i/>
+          <w:sz w:val="18"/>
+          <w:szCs w:val="18"/>
+        </w:rPr>
+        <w:t>/</w:t>
+      </w:r>
+      <w:proofErr w:type="spellStart"/>
+      <w:r>
+        <w:rPr>
+          <w:rFonts w:asciiTheme="majorHAnsi" w:hAnsiTheme="majorHAnsi"/>
+          <w:i/>
+          <w:sz w:val="18"/>
+          <w:szCs w:val="18"/>
+        </w:rPr>
+        <w:t>yyyy</w:t>
+      </w:r>
+      <w:proofErr w:type="spellEnd"/>
+      <w:r>
+        <w:rPr>
+          <w:rFonts w:asciiTheme="majorHAnsi" w:hAnsiTheme="majorHAnsi"/>
+          <w:i/>
+          <w:sz w:val="18"/>
+          <w:szCs w:val="18"/>
+        </w:rPr>
+        <w:t>) - end date (mm/</w:t>
+      </w:r>
+      <w:proofErr w:type="spellStart"/>
+      <w:r>
+        <w:rPr>
+          <w:rFonts w:asciiTheme="majorHAnsi" w:hAnsiTheme="majorHAnsi"/>
+          <w:i/>
+          <w:sz w:val="18"/>
+          <w:szCs w:val="18"/>
+        </w:rPr>
+        <w:t>dd</w:t>
+      </w:r>
+      <w:proofErr w:type="spellEnd"/>
+      <w:r>
+        <w:rPr>
+          <w:rFonts w:asciiTheme="majorHAnsi" w:hAnsiTheme="majorHAnsi"/>
+          <w:i/>
+          <w:sz w:val="18"/>
+          <w:szCs w:val="18"/>
+        </w:rPr>
+        <w:t>/</w:t>
+      </w:r>
+      <w:proofErr w:type="spellStart"/>
+      <w:r>
+        <w:rPr>
+          <w:rFonts w:asciiTheme="majorHAnsi" w:hAnsiTheme="majorHAnsi"/>
+          <w:i/>
+          <w:sz w:val="18"/>
+          <w:szCs w:val="18"/>
+        </w:rPr>
+        <w:t>yyyy</w:t>
+      </w:r>
+      <w:proofErr w:type="spellEnd"/>
+      <w:r>
+        <w:rPr>
+          <w:rFonts w:asciiTheme="majorHAnsi" w:hAnsiTheme="majorHAnsi"/>
+          <w:i/>
+          <w:sz w:val="18"/>
+          <w:szCs w:val="18"/>
+        </w:rPr>
+        <w:t>)</w:t>
+      </w:r>
+      <w:r>
+        <w:rPr>
+          <w:rFonts w:asciiTheme="majorHAnsi" w:hAnsiTheme="majorHAnsi"/>
+          <w:i/>
+          <w:sz w:val="18"/>
+          <w:szCs w:val="18"/>
+        </w:rPr>
+        <w:t xml:space="preserve"> </w:t>
+      </w:r>
+      <w:r>
+        <w:rPr>
+          <w:rFonts w:asciiTheme="majorHAnsi" w:eastAsia="MS Mincho" w:hAnsiTheme="majorHAnsi"/>
+          <w:i/>
+          <w:sz w:val="18"/>
+          <w:szCs w:val="18"/>
+        </w:rPr>
+        <w:t>(delete when filling-in the form)</w:t>
+      </w:r>
+      <w:r>
+        <w:rPr>
+          <w:rFonts w:asciiTheme="majorHAnsi" w:hAnsiTheme="majorHAnsi"/>
+          <w:i/>
+          <w:sz w:val="18"/>
+          <w:szCs w:val="18"/>
+        </w:rPr>
+        <w:t xml:space="preserve">                                                 </w:t>
+      </w:r>
+    </w:p>
+    <w:p>
+      <w:pPr>
+        <w:pStyle w:val="Overviewbullets"/>
+        <w:spacing w:before="0" w:after="0"/>
+        <w:rPr>
+          <w:rFonts w:asciiTheme="majorHAnsi" w:eastAsia="MS Mincho" w:hAnsiTheme="majorHAnsi"/>
+          <w:i/>
+          <w:sz w:val="18"/>
+          <w:szCs w:val="18"/>
+        </w:rPr>
+      </w:pPr>
+      <w:r>
+        <w:rPr>
+          <w:rFonts w:asciiTheme="majorHAnsi" w:eastAsia="MS Mincho" w:hAnsiTheme="majorHAnsi"/>
+          <w:i/>
+          <w:sz w:val="18"/>
+          <w:szCs w:val="18"/>
+        </w:rPr>
+        <w:t>Please write the j</w:t>
+      </w:r>
+      <w:r>
+        <w:rPr>
+          <w:rFonts w:asciiTheme="majorHAnsi" w:eastAsia="MS Mincho" w:hAnsiTheme="majorHAnsi"/>
+          <w:i/>
+          <w:sz w:val="18"/>
+          <w:szCs w:val="18"/>
+        </w:rPr>
+        <w:t xml:space="preserve">ob description and </w:t>
+      </w:r>
+      <w:r>
+        <w:rPr>
+          <w:rFonts w:asciiTheme="majorHAnsi" w:eastAsia="MS Mincho" w:hAnsiTheme="majorHAnsi"/>
+          <w:i/>
+          <w:sz w:val="18"/>
+          <w:szCs w:val="18"/>
+        </w:rPr>
+        <w:t xml:space="preserve">responsibilities </w:t>
+      </w:r>
+      <w:r>
+        <w:rPr>
+          <w:rFonts w:asciiTheme="majorHAnsi" w:eastAsia="MS Mincho" w:hAnsiTheme="majorHAnsi"/>
+          <w:i/>
+          <w:sz w:val="18"/>
+          <w:szCs w:val="18"/>
+        </w:rPr>
+        <w:t>here</w:t>
+      </w:r>
+      <w:r>
+        <w:rPr>
+          <w:rFonts w:asciiTheme="majorHAnsi" w:eastAsia="MS Mincho" w:hAnsiTheme="majorHAnsi"/>
+          <w:i/>
+          <w:sz w:val="18"/>
+          <w:szCs w:val="18"/>
+        </w:rPr>
+        <w:t xml:space="preserve"> (1 line only)</w:t>
+      </w:r>
+      <w:r>
+        <w:rPr>
+          <w:rFonts w:asciiTheme="majorHAnsi" w:eastAsia="MS Mincho" w:hAnsiTheme="majorHAnsi"/>
+          <w:i/>
+          <w:sz w:val="18"/>
+          <w:szCs w:val="18"/>
+        </w:rPr>
+        <w:t xml:space="preserve"> </w:t>
+      </w:r>
+      <w:r>
+        <w:rPr>
+          <w:rFonts w:asciiTheme="majorHAnsi" w:eastAsia="MS Mincho" w:hAnsiTheme="majorHAnsi"/>
+          <w:i/>
+          <w:sz w:val="18"/>
+          <w:szCs w:val="18"/>
+        </w:rPr>
+        <w:t>(delete when filling-in the form)</w:t>
+      </w:r>
+      <w:r>
+        <w:rPr>
+          <w:rFonts w:asciiTheme="majorHAnsi" w:hAnsiTheme="majorHAnsi"/>
+          <w:i/>
+          <w:sz w:val="18"/>
+          <w:szCs w:val="18"/>
+        </w:rPr>
+        <w:t xml:space="preserve">                                                 </w:t>
+      </w:r>
+    </w:p>
+    <w:p>
+      <w:pPr>
+        <w:pStyle w:val="ResumeHeadings"/>
+        <w:spacing w:before="0" w:after="0"/>
+        <w:rPr>
+          <w:rFonts w:asciiTheme="majorHAnsi" w:hAnsiTheme="majorHAnsi"/>
+          <w:u w:val="single"/>
+        </w:rPr>
+      </w:pPr>
+      <w:r>
+        <w:rPr>
+          <w:rFonts w:asciiTheme="majorHAnsi" w:hAnsiTheme="majorHAnsi"/>
+          <w:u w:val="single"/>
+        </w:rPr>
+        <w:t>Activities</w:t>
+      </w:r>
+    </w:p>
+    <w:p>
+      <w:pPr>
+        <w:pStyle w:val="Overviewbullets"/>
+        <w:spacing w:before="0" w:after="0"/>
+        <w:rPr>
+          <w:rFonts w:asciiTheme="majorHAnsi" w:eastAsia="MS Mincho" w:hAnsiTheme="majorHAnsi"/>
+          <w:i/>
+          <w:sz w:val="14"/>
+          <w:szCs w:val="14"/>
+        </w:rPr>
+      </w:pPr>
+      <w:r>
+        <w:rPr>
+          <w:rFonts w:asciiTheme="majorHAnsi" w:eastAsia="MS Mincho" w:hAnsiTheme="majorHAnsi"/>
+          <w:b/>
+        </w:rPr>
+        <w:t xml:space="preserve">Languages and level </w:t>
+      </w:r>
+      <w:r>
+        <w:rPr>
+          <w:rFonts w:asciiTheme="majorHAnsi" w:eastAsia="MS Mincho" w:hAnsiTheme="majorHAnsi"/>
+          <w:i/>
+        </w:rPr>
+        <w:t>(Basic, Intermediate or Advanced)</w:t>
+      </w:r>
+      <w:r>
+        <w:rPr>
+          <w:rFonts w:asciiTheme="majorHAnsi" w:eastAsia="MS Mincho" w:hAnsiTheme="majorHAnsi"/>
+          <w:i/>
+        </w:rPr>
+        <w:t xml:space="preserve">: </w:t>
+      </w:r>
+      <w:r>
+        <w:rPr>
+          <w:rFonts w:asciiTheme="majorHAnsi" w:eastAsia="MS Mincho" w:hAnsiTheme="majorHAnsi"/>
+          <w:i/>
+          <w:sz w:val="18"/>
+          <w:szCs w:val="18"/>
+        </w:rPr>
+        <w:t>Language- Level; etc (example English-Basic)</w:t>
+      </w:r>
+      <w:r>
+        <w:rPr>
+          <w:rFonts w:asciiTheme="majorHAnsi" w:eastAsia="MS Mincho" w:hAnsiTheme="majorHAnsi"/>
+          <w:i/>
+          <w:sz w:val="18"/>
+          <w:szCs w:val="18"/>
+        </w:rPr>
+        <w:t xml:space="preserve"> </w:t>
+      </w:r>
+      <w:r>
+        <w:rPr>
+          <w:rFonts w:asciiTheme="majorHAnsi" w:eastAsia="MS Mincho" w:hAnsiTheme="majorHAnsi"/>
+          <w:i/>
+          <w:sz w:val="14"/>
+          <w:szCs w:val="14"/>
+        </w:rPr>
+        <w:t>(delete when filling-in the form)</w:t>
+      </w:r>
+      <w:r>
+        <w:rPr>
+          <w:rFonts w:asciiTheme="majorHAnsi" w:hAnsiTheme="majorHAnsi"/>
+          <w:i/>
+          <w:sz w:val="14"/>
+          <w:szCs w:val="14"/>
+        </w:rPr>
+        <w:t xml:space="preserve">                                                 </w:t>
+      </w:r>
+    </w:p>
+    <w:p>
+      <w:pPr>
+        <w:pStyle w:val="Overviewbullets"/>
+        <w:spacing w:before="0" w:after="0"/>
+        <w:rPr>
+          <w:rFonts w:asciiTheme="majorHAnsi" w:eastAsia="MS Mincho" w:hAnsiTheme="majorHAnsi"/>
+        </w:rPr>
+      </w:pPr>
+      <w:r>
+        <w:rPr>
+          <w:rFonts w:asciiTheme="majorHAnsi" w:eastAsia="MS Mincho" w:hAnsiTheme="majorHAnsi"/>
+        </w:rPr>
+        <w:t>Sports, clubs:</w:t>
+      </w:r>
+      <w:r>
+        <w:rPr>
+          <w:rFonts w:asciiTheme="majorHAnsi" w:eastAsia="MS Mincho" w:hAnsiTheme="majorHAnsi"/>
+        </w:rPr>
+        <w:t xml:space="preserve"> </w:t>
+      </w:r>
+      <w:r>
+        <w:rPr>
+          <w:rFonts w:asciiTheme="majorHAnsi" w:eastAsia="MS Mincho" w:hAnsiTheme="majorHAnsi"/>
+          <w:i/>
+          <w:sz w:val="18"/>
+          <w:szCs w:val="18"/>
+        </w:rPr>
+        <w:t>Please briefly describe here</w:t>
+      </w:r>
+      <w:r>
+        <w:rPr>
+          <w:rFonts w:asciiTheme="majorHAnsi" w:eastAsia="MS Mincho" w:hAnsiTheme="majorHAnsi"/>
+          <w:i/>
+          <w:sz w:val="18"/>
+          <w:szCs w:val="18"/>
+        </w:rPr>
+        <w:t>(delete when filling-in the form)</w:t>
+      </w:r>
+      <w:r>
+        <w:rPr>
+          <w:rFonts w:asciiTheme="majorHAnsi" w:hAnsiTheme="majorHAnsi"/>
+          <w:i/>
+          <w:sz w:val="18"/>
+          <w:szCs w:val="18"/>
+        </w:rPr>
+        <w:t xml:space="preserve">                                                 </w:t>
+      </w:r>
+    </w:p>
+    <w:p>
+      <w:pPr>
+        <w:pStyle w:val="Overviewbullets"/>
+        <w:spacing w:before="0" w:after="0"/>
+        <w:rPr>
+          <w:rFonts w:asciiTheme="majorHAnsi" w:eastAsia="MS Mincho" w:hAnsiTheme="majorHAnsi"/>
+        </w:rPr>
+      </w:pPr>
+      <w:r>
+        <w:rPr>
+          <w:rFonts w:asciiTheme="majorHAnsi" w:eastAsia="MS Mincho" w:hAnsiTheme="majorHAnsi"/>
         </w:rPr>
         <w:t>Hobbies:</w:t>
+      </w:r>
+      <w:r>
+        <w:rPr>
+          <w:rFonts w:asciiTheme="majorHAnsi" w:eastAsia="MS Mincho" w:hAnsiTheme="majorHAnsi"/>
+          <w:i/>
+          <w:sz w:val="18"/>
+          <w:szCs w:val="18"/>
+        </w:rPr>
+        <w:t xml:space="preserve"> Please briefly describe here</w:t>
+      </w:r>
+      <w:r>
+        <w:rPr>
+          <w:rFonts w:asciiTheme="majorHAnsi" w:eastAsia="MS Mincho" w:hAnsiTheme="majorHAnsi"/>
+          <w:i/>
+          <w:sz w:val="18"/>
+          <w:szCs w:val="18"/>
+        </w:rPr>
+        <w:t>(delete when filling-in the form)</w:t>
+      </w:r>
+      <w:r>
+        <w:rPr>
+          <w:rFonts w:asciiTheme="majorHAnsi" w:hAnsiTheme="majorHAnsi"/>
+          <w:i/>
+          <w:sz w:val="18"/>
+          <w:szCs w:val="18"/>
+        </w:rPr>
+        <w:t xml:space="preserve">                                                 </w:t>
       </w:r>
     </w:p>
     <w:p>
@@ -939,7 +3004,7 @@
           <w:noProof/>
         </w:rPr>
         <w:pict>
-          <v:shape id="_x0000_s1034" type="#_x0000_t202" style="position:absolute;left:0;text-align:left;margin-left:379.5pt;margin-top:.7pt;width:168pt;height:150pt;z-index:251661312;mso-width-relative:margin;mso-height-relative:margin">
+          <v:shape id="_x0000_s1034" type="#_x0000_t202" style="position:absolute;left:0;text-align:left;margin-left:379.5pt;margin-top:.7pt;width:168pt;height:139.1pt;z-index:251661312;mso-width-relative:margin;mso-height-relative:margin">
             <v:textbox>
               <w:txbxContent>
                 <w:p/>
@@ -986,7 +3051,7 @@
           <w:noProof/>
         </w:rPr>
         <w:pict>
-          <v:shape id="_x0000_s1033" type="#_x0000_t202" style="position:absolute;left:0;text-align:left;margin-left:189pt;margin-top:.7pt;width:168pt;height:150pt;z-index:251660288;mso-width-relative:margin;mso-height-relative:margin">
+          <v:shape id="_x0000_s1033" type="#_x0000_t202" style="position:absolute;left:0;text-align:left;margin-left:189pt;margin-top:.7pt;width:168pt;height:139.1pt;z-index:251660288;mso-width-relative:margin;mso-height-relative:margin">
             <v:textbox>
               <w:txbxContent>
                 <w:p/>
@@ -1033,7 +3098,7 @@
           <w:noProof/>
         </w:rPr>
         <w:pict>
-          <v:shape id="_x0000_s1029" type="#_x0000_t202" style="position:absolute;left:0;text-align:left;margin-left:-3.75pt;margin-top:.7pt;width:168pt;height:150pt;z-index:251659264;mso-width-relative:margin;mso-height-relative:margin">
+          <v:shape id="_x0000_s1029" type="#_x0000_t202" style="position:absolute;left:0;text-align:left;margin-left:-3.75pt;margin-top:.7pt;width:168.75pt;height:139.1pt;z-index:251659264;mso-width-relative:margin;mso-height-relative:margin">
             <v:textbox>
               <w:txbxContent>
                 <w:p/>
@@ -1091,8 +3156,9 @@
     </w:p>
     <w:sectPr>
       <w:headerReference w:type="default" r:id="rId9"/>
+      <w:footerReference w:type="default" r:id="rId10"/>
       <w:pgSz w:w="12240" w:h="15840"/>
-      <w:pgMar w:top="792" w:right="900" w:bottom="720" w:left="900" w:header="180" w:footer="720" w:gutter="0"/>
+      <w:pgMar w:top="630" w:right="900" w:bottom="720" w:left="900" w:header="180" w:footer="720" w:gutter="0"/>
       <w:cols w:space="720"/>
       <w:docGrid w:linePitch="360"/>
     </w:sectPr>
@@ -1119,6 +3185,28 @@
 </w:endnotes>
 </file>
 
+<file path=word/footer1.xml><?xml version="1.0" encoding="utf-8"?>
+<w:ftr xmlns:ve="http://schemas.openxmlformats.org/markup-compatibility/2006" xmlns:o="urn:schemas-microsoft-com:office:office" xmlns:r="http://schemas.openxmlformats.org/officeDocument/2006/relationships" xmlns:m="http://schemas.openxmlformats.org/officeDocument/2006/math" xmlns:v="urn:schemas-microsoft-com:vml" xmlns:wp="http://schemas.openxmlformats.org/drawingml/2006/wordprocessingDrawing" xmlns:w10="urn:schemas-microsoft-com:office:word" xmlns:w="http://schemas.openxmlformats.org/wordprocessingml/2006/main" xmlns:wne="http://schemas.microsoft.com/office/word/2006/wordml">
+  <w:p>
+    <w:pPr>
+      <w:pStyle w:val="Footer"/>
+    </w:pPr>
+    <w:r>
+      <w:rPr>
+        <w:noProof/>
+      </w:rPr>
+      <w:pict>
+        <v:rect id="_x0000_s2049" style="position:absolute;margin-left:-9pt;margin-top:25.65pt;width:558pt;height:9pt;z-index:251658240" fillcolor="#002965" stroked="f" strokecolor="#4a7ebb" strokeweight="1.5pt">
+          <v:fill o:detectmouseclick="t"/>
+          <v:shadow on="t" opacity="22938f" offset="0"/>
+          <v:textbox inset=",7.2pt,,7.2pt"/>
+        </v:rect>
+      </w:pict>
+    </w:r>
+  </w:p>
+</w:ftr>
+</file>
+
 <file path=word/footnotes.xml><?xml version="1.0" encoding="utf-8"?>
 <w:footnotes xmlns:ve="http://schemas.openxmlformats.org/markup-compatibility/2006" xmlns:o="urn:schemas-microsoft-com:office:office" xmlns:r="http://schemas.openxmlformats.org/officeDocument/2006/relationships" xmlns:m="http://schemas.openxmlformats.org/officeDocument/2006/math" xmlns:v="urn:schemas-microsoft-com:vml" xmlns:wp="http://schemas.openxmlformats.org/drawingml/2006/wordprocessingDrawing" xmlns:w10="urn:schemas-microsoft-com:office:word" xmlns:w="http://schemas.openxmlformats.org/wordprocessingml/2006/main" xmlns:wne="http://schemas.microsoft.com/office/word/2006/wordml">
   <w:footnote w:type="separator" w:id="-1">
@@ -1140,49 +3228,50 @@
 
 <file path=word/header1.xml><?xml version="1.0" encoding="utf-8"?>
 <w:hdr xmlns:ve="http://schemas.openxmlformats.org/markup-compatibility/2006" xmlns:o="urn:schemas-microsoft-com:office:office" xmlns:r="http://schemas.openxmlformats.org/officeDocument/2006/relationships" xmlns:m="http://schemas.openxmlformats.org/officeDocument/2006/math" xmlns:v="urn:schemas-microsoft-com:vml" xmlns:wp="http://schemas.openxmlformats.org/drawingml/2006/wordprocessingDrawing" xmlns:w10="urn:schemas-microsoft-com:office:word" xmlns:w="http://schemas.openxmlformats.org/wordprocessingml/2006/main" xmlns:wne="http://schemas.microsoft.com/office/word/2006/wordml">
-  <w:sdt>
-    <w:sdtPr>
-      <w:rPr>
-        <w:rFonts w:asciiTheme="majorHAnsi" w:eastAsiaTheme="majorEastAsia" w:hAnsiTheme="majorHAnsi" w:cstheme="majorBidi"/>
-        <w:sz w:val="32"/>
-        <w:szCs w:val="32"/>
-      </w:rPr>
-      <w:alias w:val="Title"/>
-      <w:id w:val="77738743"/>
-      <w:placeholder>
-        <w:docPart w:val="FF0452E8F3874BEEA89264D4CD06C37A"/>
-      </w:placeholder>
-      <w:dataBinding w:prefixMappings="xmlns:ns0='http://schemas.openxmlformats.org/package/2006/metadata/core-properties' xmlns:ns1='http://purl.org/dc/elements/1.1/'" w:xpath="/ns0:coreProperties[1]/ns1:title[1]" w:storeItemID="{6C3C8BC8-F283-45AE-878A-BAB7291924A1}"/>
-      <w:text/>
-    </w:sdtPr>
-    <w:sdtContent>
-      <w:p>
-        <w:pPr>
-          <w:pStyle w:val="Header"/>
-          <w:pBdr>
-            <w:bottom w:val="thickThinSmallGap" w:sz="24" w:space="1" w:color="622423" w:themeColor="accent2" w:themeShade="7F"/>
-          </w:pBdr>
-          <w:rPr>
-            <w:rFonts w:asciiTheme="majorHAnsi" w:eastAsiaTheme="majorEastAsia" w:hAnsiTheme="majorHAnsi" w:cstheme="majorBidi"/>
-            <w:sz w:val="32"/>
-            <w:szCs w:val="32"/>
-          </w:rPr>
-        </w:pPr>
-        <w:r>
-          <w:rPr>
-            <w:rFonts w:asciiTheme="majorHAnsi" w:eastAsiaTheme="majorEastAsia" w:hAnsiTheme="majorHAnsi" w:cstheme="majorBidi"/>
-            <w:sz w:val="32"/>
-            <w:szCs w:val="32"/>
-          </w:rPr>
-          <w:t>CSB International, Inc – Summer Work Travel Program</w:t>
-        </w:r>
-      </w:p>
-    </w:sdtContent>
-  </w:sdt>
   <w:p>
     <w:pPr>
       <w:pStyle w:val="Header"/>
     </w:pPr>
+    <w:r>
+      <w:rPr>
+        <w:noProof/>
+      </w:rPr>
+      <w:drawing>
+        <wp:inline distT="0" distB="0" distL="0" distR="0">
+          <wp:extent cx="6629400" cy="626745"/>
+          <wp:effectExtent l="25400" t="0" r="0" b="0"/>
+          <wp:docPr id="3" name="Picture 2" descr="header.jpg"/>
+          <wp:cNvGraphicFramePr>
+            <a:graphicFrameLocks xmlns:a="http://schemas.openxmlformats.org/drawingml/2006/main" noChangeAspect="1"/>
+          </wp:cNvGraphicFramePr>
+          <a:graphic xmlns:a="http://schemas.openxmlformats.org/drawingml/2006/main">
+            <a:graphicData uri="http://schemas.openxmlformats.org/drawingml/2006/picture">
+              <pic:pic xmlns:pic="http://schemas.openxmlformats.org/drawingml/2006/picture">
+                <pic:nvPicPr>
+                  <pic:cNvPr id="0" name="header.jpg"/>
+                  <pic:cNvPicPr/>
+                </pic:nvPicPr>
+                <pic:blipFill>
+                  <a:blip r:embed="rId1"/>
+                  <a:stretch>
+                    <a:fillRect/>
+                  </a:stretch>
+                </pic:blipFill>
+                <pic:spPr>
+                  <a:xfrm>
+                    <a:off x="0" y="0"/>
+                    <a:ext cx="6629400" cy="626745"/>
+                  </a:xfrm>
+                  <a:prstGeom prst="rect">
+                    <a:avLst/>
+                  </a:prstGeom>
+                </pic:spPr>
+              </pic:pic>
+            </a:graphicData>
+          </a:graphic>
+        </wp:inline>
+      </w:drawing>
+    </w:r>
   </w:p>
 </w:hdr>
 </file>
@@ -4705,358 +6794,6 @@
 </w:styles>
 </file>
 
-<file path=word/glossary/document.xml><?xml version="1.0" encoding="utf-8"?>
-<w:glossaryDocument xmlns:ve="http://schemas.openxmlformats.org/markup-compatibility/2006" xmlns:o="urn:schemas-microsoft-com:office:office" xmlns:r="http://schemas.openxmlformats.org/officeDocument/2006/relationships" xmlns:m="http://schemas.openxmlformats.org/officeDocument/2006/math" xmlns:v="urn:schemas-microsoft-com:vml" xmlns:wp="http://schemas.openxmlformats.org/drawingml/2006/wordprocessingDrawing" xmlns:w10="urn:schemas-microsoft-com:office:word" xmlns:w="http://schemas.openxmlformats.org/wordprocessingml/2006/main" xmlns:wne="http://schemas.microsoft.com/office/word/2006/wordml">
-  <w:docParts>
-    <w:docPart>
-      <w:docPartPr>
-        <w:name w:val="FF0452E8F3874BEEA89264D4CD06C37A"/>
-        <w:category>
-          <w:name w:val="General"/>
-          <w:gallery w:val="placeholder"/>
-        </w:category>
-        <w:types>
-          <w:type w:val="bbPlcHdr"/>
-        </w:types>
-        <w:behaviors>
-          <w:behavior w:val="content"/>
-        </w:behaviors>
-        <w:guid w:val="{AA152AD5-D525-46F7-A74C-CB6894E92081}"/>
-      </w:docPartPr>
-      <w:docPartBody>
-        <w:p>
-          <w:pPr>
-            <w:pStyle w:val="FF0452E8F3874BEEA89264D4CD06C37A"/>
-          </w:pPr>
-          <w:r>
-            <w:rPr>
-              <w:rFonts w:asciiTheme="majorHAnsi" w:eastAsiaTheme="majorEastAsia" w:hAnsiTheme="majorHAnsi" w:cstheme="majorBidi"/>
-              <w:sz w:val="32"/>
-              <w:szCs w:val="32"/>
-            </w:rPr>
-            <w:t>[Type the document title]</w:t>
-          </w:r>
-        </w:p>
-      </w:docPartBody>
-    </w:docPart>
-  </w:docParts>
-</w:glossaryDocument>
-</file>
-
-<file path=word/glossary/fontTable.xml><?xml version="1.0" encoding="utf-8"?>
-<w:fonts xmlns:r="http://schemas.openxmlformats.org/officeDocument/2006/relationships" xmlns:w="http://schemas.openxmlformats.org/wordprocessingml/2006/main">
-  <w:font w:name="Symbol">
-    <w:panose1 w:val="05050102010706020507"/>
-    <w:charset w:val="02"/>
-    <w:family w:val="roman"/>
-    <w:pitch w:val="variable"/>
-    <w:sig w:usb0="00000000" w:usb1="10000000" w:usb2="00000000" w:usb3="00000000" w:csb0="80000000" w:csb1="00000000"/>
-  </w:font>
-  <w:font w:name="Times New Roman">
-    <w:panose1 w:val="02020603050405020304"/>
-    <w:charset w:val="00"/>
-    <w:family w:val="roman"/>
-    <w:pitch w:val="variable"/>
-    <w:sig w:usb0="E0002AFF" w:usb1="C0007841" w:usb2="00000009" w:usb3="00000000" w:csb0="000001FF" w:csb1="00000000"/>
-  </w:font>
-  <w:font w:name="Courier New">
-    <w:panose1 w:val="02070309020205020404"/>
-    <w:charset w:val="00"/>
-    <w:family w:val="modern"/>
-    <w:pitch w:val="fixed"/>
-    <w:sig w:usb0="E0002AFF" w:usb1="C0007843" w:usb2="00000009" w:usb3="00000000" w:csb0="000001FF" w:csb1="00000000"/>
-  </w:font>
-  <w:font w:name="Wingdings">
-    <w:panose1 w:val="05000000000000000000"/>
-    <w:charset w:val="02"/>
-    <w:family w:val="auto"/>
-    <w:pitch w:val="variable"/>
-    <w:sig w:usb0="00000000" w:usb1="10000000" w:usb2="00000000" w:usb3="00000000" w:csb0="80000000" w:csb1="00000000"/>
-  </w:font>
-  <w:font w:name="Verdana">
-    <w:panose1 w:val="020B0604030504040204"/>
-    <w:charset w:val="00"/>
-    <w:family w:val="swiss"/>
-    <w:pitch w:val="variable"/>
-    <w:sig w:usb0="A10006FF" w:usb1="4000205B" w:usb2="00000010" w:usb3="00000000" w:csb0="0000019F" w:csb1="00000000"/>
-  </w:font>
-  <w:font w:name="MS Shell Dlg">
-    <w:panose1 w:val="020B0604020202020204"/>
-    <w:charset w:val="00"/>
-    <w:family w:val="swiss"/>
-    <w:pitch w:val="variable"/>
-    <w:sig w:usb0="E1002AFF" w:usb1="C0000002" w:usb2="00000008" w:usb3="00000000" w:csb0="000101FF" w:csb1="00000000"/>
-  </w:font>
-  <w:font w:name="Tahoma">
-    <w:panose1 w:val="020B0604030504040204"/>
-    <w:charset w:val="00"/>
-    <w:family w:val="swiss"/>
-    <w:pitch w:val="variable"/>
-    <w:sig w:usb0="E1002EFF" w:usb1="C000605B" w:usb2="00000029" w:usb3="00000000" w:csb0="000101FF" w:csb1="00000000"/>
-  </w:font>
-  <w:font w:name="MS Mincho">
-    <w:altName w:val="ＭＳ 明朝"/>
-    <w:panose1 w:val="02020609040205080304"/>
-    <w:charset w:val="80"/>
-    <w:family w:val="modern"/>
-    <w:pitch w:val="fixed"/>
-    <w:sig w:usb0="E00002FF" w:usb1="6AC7FDFB" w:usb2="00000012" w:usb3="00000000" w:csb0="0002009F" w:csb1="00000000"/>
-  </w:font>
-  <w:font w:name="Cambria">
-    <w:panose1 w:val="02040503050406030204"/>
-    <w:charset w:val="00"/>
-    <w:family w:val="roman"/>
-    <w:pitch w:val="variable"/>
-    <w:sig w:usb0="A00002EF" w:usb1="4000004B" w:usb2="00000000" w:usb3="00000000" w:csb0="0000019F" w:csb1="00000000"/>
-  </w:font>
-  <w:font w:name="Calibri">
-    <w:panose1 w:val="020F0502020204030204"/>
-    <w:charset w:val="00"/>
-    <w:family w:val="swiss"/>
-    <w:pitch w:val="variable"/>
-    <w:sig w:usb0="E10002FF" w:usb1="4000ACFF" w:usb2="00000009" w:usb3="00000000" w:csb0="0000019F" w:csb1="00000000"/>
-  </w:font>
-</w:fonts>
-</file>
-
-<file path=word/glossary/settings.xml><?xml version="1.0" encoding="utf-8"?>
-<w:settings xmlns:o="urn:schemas-microsoft-com:office:office" xmlns:r="http://schemas.openxmlformats.org/officeDocument/2006/relationships" xmlns:m="http://schemas.openxmlformats.org/officeDocument/2006/math" xmlns:v="urn:schemas-microsoft-com:vml" xmlns:w10="urn:schemas-microsoft-com:office:word" xmlns:w="http://schemas.openxmlformats.org/wordprocessingml/2006/main" xmlns:sl="http://schemas.openxmlformats.org/schemaLibrary/2006/main">
-  <w:view w:val="normal"/>
-  <w:defaultTabStop w:val="720"/>
-  <w:characterSpacingControl w:val="doNotCompress"/>
-  <w:compat>
-    <w:useFELayout/>
-  </w:compat>
-  <w:rsids>
-    <w:rsidRoot w:val="005D7D6C"/>
-    <w:rsid w:val="001648DD"/>
-    <w:rsid w:val="002A40FE"/>
-    <w:rsid w:val="005D7D6C"/>
-    <w:rsid w:val="008C5857"/>
-    <w:rsid w:val="00A52BED"/>
-  </w:rsids>
-  <m:mathPr>
-    <m:mathFont m:val="Cambria Math"/>
-    <m:brkBin m:val="before"/>
-    <m:brkBinSub m:val="--"/>
-    <m:smallFrac m:val="off"/>
-    <m:dispDef/>
-    <m:lMargin m:val="0"/>
-    <m:rMargin m:val="0"/>
-    <m:defJc m:val="centerGroup"/>
-    <m:wrapIndent m:val="1440"/>
-    <m:intLim m:val="subSup"/>
-    <m:naryLim m:val="undOvr"/>
-  </m:mathPr>
-  <w:themeFontLang w:val="en-US"/>
-  <w:clrSchemeMapping w:bg1="light1" w:t1="dark1" w:bg2="light2" w:t2="dark2" w:accent1="accent1" w:accent2="accent2" w:accent3="accent3" w:accent4="accent4" w:accent5="accent5" w:accent6="accent6" w:hyperlink="hyperlink" w:followedHyperlink="followedHyperlink"/>
-  <w:decimalSymbol w:val="."/>
-  <w:listSeparator w:val=","/>
-</w:settings>
-</file>
-
-<file path=word/glossary/styles.xml><?xml version="1.0" encoding="utf-8"?>
-<w:styles xmlns:r="http://schemas.openxmlformats.org/officeDocument/2006/relationships" xmlns:w="http://schemas.openxmlformats.org/wordprocessingml/2006/main">
-  <w:docDefaults>
-    <w:rPrDefault>
-      <w:rPr>
-        <w:rFonts w:asciiTheme="minorHAnsi" w:eastAsiaTheme="minorEastAsia" w:hAnsiTheme="minorHAnsi" w:cstheme="minorBidi"/>
-        <w:sz w:val="22"/>
-        <w:szCs w:val="22"/>
-        <w:lang w:val="en-US" w:eastAsia="en-US" w:bidi="ar-SA"/>
-      </w:rPr>
-    </w:rPrDefault>
-    <w:pPrDefault>
-      <w:pPr>
-        <w:spacing w:after="200" w:line="276" w:lineRule="auto"/>
-      </w:pPr>
-    </w:pPrDefault>
-  </w:docDefaults>
-  <w:latentStyles w:defLockedState="0" w:defUIPriority="99" w:defSemiHidden="1" w:defUnhideWhenUsed="1" w:defQFormat="0" w:count="267">
-    <w:lsdException w:name="Normal" w:semiHidden="0" w:uiPriority="0" w:unhideWhenUsed="0" w:qFormat="1"/>
-    <w:lsdException w:name="heading 1" w:semiHidden="0" w:uiPriority="9" w:unhideWhenUsed="0" w:qFormat="1"/>
-    <w:lsdException w:name="heading 2" w:uiPriority="9" w:qFormat="1"/>
-    <w:lsdException w:name="heading 3" w:uiPriority="9" w:qFormat="1"/>
-    <w:lsdException w:name="heading 4" w:uiPriority="9" w:qFormat="1"/>
-    <w:lsdException w:name="heading 5" w:uiPriority="9" w:qFormat="1"/>
-    <w:lsdException w:name="heading 6" w:uiPriority="9" w:qFormat="1"/>
-    <w:lsdException w:name="heading 7" w:uiPriority="9" w:qFormat="1"/>
-    <w:lsdException w:name="heading 8" w:uiPriority="9" w:qFormat="1"/>
-    <w:lsdException w:name="heading 9" w:uiPriority="9" w:qFormat="1"/>
-    <w:lsdException w:name="toc 1" w:uiPriority="39"/>
-    <w:lsdException w:name="toc 2" w:uiPriority="39"/>
-    <w:lsdException w:name="toc 3" w:uiPriority="39"/>
-    <w:lsdException w:name="toc 4" w:uiPriority="39"/>
-    <w:lsdException w:name="toc 5" w:uiPriority="39"/>
-    <w:lsdException w:name="toc 6" w:uiPriority="39"/>
-    <w:lsdException w:name="toc 7" w:uiPriority="39"/>
-    <w:lsdException w:name="toc 8" w:uiPriority="39"/>
-    <w:lsdException w:name="toc 9" w:uiPriority="39"/>
-    <w:lsdException w:name="caption" w:uiPriority="35" w:qFormat="1"/>
-    <w:lsdException w:name="Title" w:semiHidden="0" w:uiPriority="10" w:unhideWhenUsed="0" w:qFormat="1"/>
-    <w:lsdException w:name="Default Paragraph Font" w:uiPriority="1"/>
-    <w:lsdException w:name="Subtitle" w:semiHidden="0" w:uiPriority="11" w:unhideWhenUsed="0" w:qFormat="1"/>
-    <w:lsdException w:name="Strong" w:semiHidden="0" w:uiPriority="22" w:unhideWhenUsed="0" w:qFormat="1"/>
-    <w:lsdException w:name="Emphasis" w:semiHidden="0" w:uiPriority="20" w:unhideWhenUsed="0" w:qFormat="1"/>
-    <w:lsdException w:name="Table Grid" w:semiHidden="0" w:uiPriority="59" w:unhideWhenUsed="0"/>
-    <w:lsdException w:name="Placeholder Text" w:unhideWhenUsed="0"/>
-    <w:lsdException w:name="No Spacing" w:semiHidden="0" w:uiPriority="1" w:unhideWhenUsed="0" w:qFormat="1"/>
-    <w:lsdException w:name="Light Shading" w:semiHidden="0" w:uiPriority="60" w:unhideWhenUsed="0"/>
-    <w:lsdException w:name="Light List" w:semiHidden="0" w:uiPriority="61" w:unhideWhenUsed="0"/>
-    <w:lsdException w:name="Light Grid" w:semiHidden="0" w:uiPriority="62" w:unhideWhenUsed="0"/>
-    <w:lsdException w:name="Medium Shading 1" w:semiHidden="0" w:uiPriority="63" w:unhideWhenUsed="0"/>
-    <w:lsdException w:name="Medium Shading 2" w:semiHidden="0" w:uiPriority="64" w:unhideWhenUsed="0"/>
-    <w:lsdException w:name="Medium List 1" w:semiHidden="0" w:uiPriority="65" w:unhideWhenUsed="0"/>
-    <w:lsdException w:name="Medium List 2" w:semiHidden="0" w:uiPriority="66" w:unhideWhenUsed="0"/>
-    <w:lsdException w:name="Medium Grid 1" w:semiHidden="0" w:uiPriority="67" w:unhideWhenUsed="0"/>
-    <w:lsdException w:name="Medium Grid 2" w:semiHidden="0" w:uiPriority="68" w:unhideWhenUsed="0"/>
-    <w:lsdException w:name="Medium Grid 3" w:semiHidden="0" w:uiPriority="69" w:unhideWhenUsed="0"/>
-    <w:lsdException w:name="Dark List" w:semiHidden="0" w:uiPriority="70" w:unhideWhenUsed="0"/>
-    <w:lsdException w:name="Colorful Shading" w:semiHidden="0" w:uiPriority="71" w:unhideWhenUsed="0"/>
-    <w:lsdException w:name="Colorful List" w:semiHidden="0" w:uiPriority="72" w:unhideWhenUsed="0"/>
-    <w:lsdException w:name="Colorful Grid" w:semiHidden="0" w:uiPriority="73" w:unhideWhenUsed="0"/>
-    <w:lsdException w:name="Light Shading Accent 1" w:semiHidden="0" w:uiPriority="60" w:unhideWhenUsed="0"/>
-    <w:lsdException w:name="Light List Accent 1" w:semiHidden="0" w:uiPriority="61" w:unhideWhenUsed="0"/>
-    <w:lsdException w:name="Light Grid Accent 1" w:semiHidden="0" w:uiPriority="62" w:unhideWhenUsed="0"/>
-    <w:lsdException w:name="Medium Shading 1 Accent 1" w:semiHidden="0" w:uiPriority="63" w:unhideWhenUsed="0"/>
-    <w:lsdException w:name="Medium Shading 2 Accent 1" w:semiHidden="0" w:uiPriority="64" w:unhideWhenUsed="0"/>
-    <w:lsdException w:name="Medium List 1 Accent 1" w:semiHidden="0" w:uiPriority="65" w:unhideWhenUsed="0"/>
-    <w:lsdException w:name="Revision" w:unhideWhenUsed="0"/>
-    <w:lsdException w:name="List Paragraph" w:semiHidden="0" w:uiPriority="34" w:unhideWhenUsed="0" w:qFormat="1"/>
-    <w:lsdException w:name="Quote" w:semiHidden="0" w:uiPriority="29" w:unhideWhenUsed="0" w:qFormat="1"/>
-    <w:lsdException w:name="Intense Quote" w:semiHidden="0" w:uiPriority="30" w:unhideWhenUsed="0" w:qFormat="1"/>
-    <w:lsdException w:name="Medium List 2 Accent 1" w:semiHidden="0" w:uiPriority="66" w:unhideWhenUsed="0"/>
-    <w:lsdException w:name="Medium Grid 1 Accent 1" w:semiHidden="0" w:uiPriority="67" w:unhideWhenUsed="0"/>
-    <w:lsdException w:name="Medium Grid 2 Accent 1" w:semiHidden="0" w:uiPriority="68" w:unhideWhenUsed="0"/>
-    <w:lsdException w:name="Medium Grid 3 Accent 1" w:semiHidden="0" w:uiPriority="69" w:unhideWhenUsed="0"/>
-    <w:lsdException w:name="Dark List Accent 1" w:semiHidden="0" w:uiPriority="70" w:unhideWhenUsed="0"/>
-    <w:lsdException w:name="Colorful Shading Accent 1" w:semiHidden="0" w:uiPriority="71" w:unhideWhenUsed="0"/>
-    <w:lsdException w:name="Colorful List Accent 1" w:semiHidden="0" w:uiPriority="72" w:unhideWhenUsed="0"/>
-    <w:lsdException w:name="Colorful Grid Accent 1" w:semiHidden="0" w:uiPriority="73" w:unhideWhenUsed="0"/>
-    <w:lsdException w:name="Light Shading Accent 2" w:semiHidden="0" w:uiPriority="60" w:unhideWhenUsed="0"/>
-    <w:lsdException w:name="Light List Accent 2" w:semiHidden="0" w:uiPriority="61" w:unhideWhenUsed="0"/>
-    <w:lsdException w:name="Light Grid Accent 2" w:semiHidden="0" w:uiPriority="62" w:unhideWhenUsed="0"/>
-    <w:lsdException w:name="Medium Shading 1 Accent 2" w:semiHidden="0" w:uiPriority="63" w:unhideWhenUsed="0"/>
-    <w:lsdException w:name="Medium Shading 2 Accent 2" w:semiHidden="0" w:uiPriority="64" w:unhideWhenUsed="0"/>
-    <w:lsdException w:name="Medium List 1 Accent 2" w:semiHidden="0" w:uiPriority="65" w:unhideWhenUsed="0"/>
-    <w:lsdException w:name="Medium List 2 Accent 2" w:semiHidden="0" w:uiPriority="66" w:unhideWhenUsed="0"/>
-    <w:lsdException w:name="Medium Grid 1 Accent 2" w:semiHidden="0" w:uiPriority="67" w:unhideWhenUsed="0"/>
-    <w:lsdException w:name="Medium Grid 2 Accent 2" w:semiHidden="0" w:uiPriority="68" w:unhideWhenUsed="0"/>
-    <w:lsdException w:name="Medium Grid 3 Accent 2" w:semiHidden="0" w:uiPriority="69" w:unhideWhenUsed="0"/>
-    <w:lsdException w:name="Dark List Accent 2" w:semiHidden="0" w:uiPriority="70" w:unhideWhenUsed="0"/>
-    <w:lsdException w:name="Colorful Shading Accent 2" w:semiHidden="0" w:uiPriority="71" w:unhideWhenUsed="0"/>
-    <w:lsdException w:name="Colorful List Accent 2" w:semiHidden="0" w:uiPriority="72" w:unhideWhenUsed="0"/>
-    <w:lsdException w:name="Colorful Grid Accent 2" w:semiHidden="0" w:uiPriority="73" w:unhideWhenUsed="0"/>
-    <w:lsdException w:name="Light Shading Accent 3" w:semiHidden="0" w:uiPriority="60" w:unhideWhenUsed="0"/>
-    <w:lsdException w:name="Light List Accent 3" w:semiHidden="0" w:uiPriority="61" w:unhideWhenUsed="0"/>
-    <w:lsdException w:name="Light Grid Accent 3" w:semiHidden="0" w:uiPriority="62" w:unhideWhenUsed="0"/>
-    <w:lsdException w:name="Medium Shading 1 Accent 3" w:semiHidden="0" w:uiPriority="63" w:unhideWhenUsed="0"/>
-    <w:lsdException w:name="Medium Shading 2 Accent 3" w:semiHidden="0" w:uiPriority="64" w:unhideWhenUsed="0"/>
-    <w:lsdException w:name="Medium List 1 Accent 3" w:semiHidden="0" w:uiPriority="65" w:unhideWhenUsed="0"/>
-    <w:lsdException w:name="Medium List 2 Accent 3" w:semiHidden="0" w:uiPriority="66" w:unhideWhenUsed="0"/>
-    <w:lsdException w:name="Medium Grid 1 Accent 3" w:semiHidden="0" w:uiPriority="67" w:unhideWhenUsed="0"/>
-    <w:lsdException w:name="Medium Grid 2 Accent 3" w:semiHidden="0" w:uiPriority="68" w:unhideWhenUsed="0"/>
-    <w:lsdException w:name="Medium Grid 3 Accent 3" w:semiHidden="0" w:uiPriority="69" w:unhideWhenUsed="0"/>
-    <w:lsdException w:name="Dark List Accent 3" w:semiHidden="0" w:uiPriority="70" w:unhideWhenUsed="0"/>
-    <w:lsdException w:name="Colorful Shading Accent 3" w:semiHidden="0" w:uiPriority="71" w:unhideWhenUsed="0"/>
-    <w:lsdException w:name="Colorful List Accent 3" w:semiHidden="0" w:uiPriority="72" w:unhideWhenUsed="0"/>
-    <w:lsdException w:name="Colorful Grid Accent 3" w:semiHidden="0" w:uiPriority="73" w:unhideWhenUsed="0"/>
-    <w:lsdException w:name="Light Shading Accent 4" w:semiHidden="0" w:uiPriority="60" w:unhideWhenUsed="0"/>
-    <w:lsdException w:name="Light List Accent 4" w:semiHidden="0" w:uiPriority="61" w:unhideWhenUsed="0"/>
-    <w:lsdException w:name="Light Grid Accent 4" w:semiHidden="0" w:uiPriority="62" w:unhideWhenUsed="0"/>
-    <w:lsdException w:name="Medium Shading 1 Accent 4" w:semiHidden="0" w:uiPriority="63" w:unhideWhenUsed="0"/>
-    <w:lsdException w:name="Medium Shading 2 Accent 4" w:semiHidden="0" w:uiPriority="64" w:unhideWhenUsed="0"/>
-    <w:lsdException w:name="Medium List 1 Accent 4" w:semiHidden="0" w:uiPriority="65" w:unhideWhenUsed="0"/>
-    <w:lsdException w:name="Medium List 2 Accent 4" w:semiHidden="0" w:uiPriority="66" w:unhideWhenUsed="0"/>
-    <w:lsdException w:name="Medium Grid 1 Accent 4" w:semiHidden="0" w:uiPriority="67" w:unhideWhenUsed="0"/>
-    <w:lsdException w:name="Medium Grid 2 Accent 4" w:semiHidden="0" w:uiPriority="68" w:unhideWhenUsed="0"/>
-    <w:lsdException w:name="Medium Grid 3 Accent 4" w:semiHidden="0" w:uiPriority="69" w:unhideWhenUsed="0"/>
-    <w:lsdException w:name="Dark List Accent 4" w:semiHidden="0" w:uiPriority="70" w:unhideWhenUsed="0"/>
-    <w:lsdException w:name="Colorful Shading Accent 4" w:semiHidden="0" w:uiPriority="71" w:unhideWhenUsed="0"/>
-    <w:lsdException w:name="Colorful List Accent 4" w:semiHidden="0" w:uiPriority="72" w:unhideWhenUsed="0"/>
-    <w:lsdException w:name="Colorful Grid Accent 4" w:semiHidden="0" w:uiPriority="73" w:unhideWhenUsed="0"/>
-    <w:lsdException w:name="Light Shading Accent 5" w:semiHidden="0" w:uiPriority="60" w:unhideWhenUsed="0"/>
-    <w:lsdException w:name="Light List Accent 5" w:semiHidden="0" w:uiPriority="61" w:unhideWhenUsed="0"/>
-    <w:lsdException w:name="Light Grid Accent 5" w:semiHidden="0" w:uiPriority="62" w:unhideWhenUsed="0"/>
-    <w:lsdException w:name="Medium Shading 1 Accent 5" w:semiHidden="0" w:uiPriority="63" w:unhideWhenUsed="0"/>
-    <w:lsdException w:name="Medium Shading 2 Accent 5" w:semiHidden="0" w:uiPriority="64" w:unhideWhenUsed="0"/>
-    <w:lsdException w:name="Medium List 1 Accent 5" w:semiHidden="0" w:uiPriority="65" w:unhideWhenUsed="0"/>
-    <w:lsdException w:name="Medium List 2 Accent 5" w:semiHidden="0" w:uiPriority="66" w:unhideWhenUsed="0"/>
-    <w:lsdException w:name="Medium Grid 1 Accent 5" w:semiHidden="0" w:uiPriority="67" w:unhideWhenUsed="0"/>
-    <w:lsdException w:name="Medium Grid 2 Accent 5" w:semiHidden="0" w:uiPriority="68" w:unhideWhenUsed="0"/>
-    <w:lsdException w:name="Medium Grid 3 Accent 5" w:semiHidden="0" w:uiPriority="69" w:unhideWhenUsed="0"/>
-    <w:lsdException w:name="Dark List Accent 5" w:semiHidden="0" w:uiPriority="70" w:unhideWhenUsed="0"/>
-    <w:lsdException w:name="Colorful Shading Accent 5" w:semiHidden="0" w:uiPriority="71" w:unhideWhenUsed="0"/>
-    <w:lsdException w:name="Colorful List Accent 5" w:semiHidden="0" w:uiPriority="72" w:unhideWhenUsed="0"/>
-    <w:lsdException w:name="Colorful Grid Accent 5" w:semiHidden="0" w:uiPriority="73" w:unhideWhenUsed="0"/>
-    <w:lsdException w:name="Light Shading Accent 6" w:semiHidden="0" w:uiPriority="60" w:unhideWhenUsed="0"/>
-    <w:lsdException w:name="Light List Accent 6" w:semiHidden="0" w:uiPriority="61" w:unhideWhenUsed="0"/>
-    <w:lsdException w:name="Light Grid Accent 6" w:semiHidden="0" w:uiPriority="62" w:unhideWhenUsed="0"/>
-    <w:lsdException w:name="Medium Shading 1 Accent 6" w:semiHidden="0" w:uiPriority="63" w:unhideWhenUsed="0"/>
-    <w:lsdException w:name="Medium Shading 2 Accent 6" w:semiHidden="0" w:uiPriority="64" w:unhideWhenUsed="0"/>
-    <w:lsdException w:name="Medium List 1 Accent 6" w:semiHidden="0" w:uiPriority="65" w:unhideWhenUsed="0"/>
-    <w:lsdException w:name="Medium List 2 Accent 6" w:semiHidden="0" w:uiPriority="66" w:unhideWhenUsed="0"/>
-    <w:lsdException w:name="Medium Grid 1 Accent 6" w:semiHidden="0" w:uiPriority="67" w:unhideWhenUsed="0"/>
-    <w:lsdException w:name="Medium Grid 2 Accent 6" w:semiHidden="0" w:uiPriority="68" w:unhideWhenUsed="0"/>
-    <w:lsdException w:name="Medium Grid 3 Accent 6" w:semiHidden="0" w:uiPriority="69" w:unhideWhenUsed="0"/>
-    <w:lsdException w:name="Dark List Accent 6" w:semiHidden="0" w:uiPriority="70" w:unhideWhenUsed="0"/>
-    <w:lsdException w:name="Colorful Shading Accent 6" w:semiHidden="0" w:uiPriority="71" w:unhideWhenUsed="0"/>
-    <w:lsdException w:name="Colorful List Accent 6" w:semiHidden="0" w:uiPriority="72" w:unhideWhenUsed="0"/>
-    <w:lsdException w:name="Colorful Grid Accent 6" w:semiHidden="0" w:uiPriority="73" w:unhideWhenUsed="0"/>
-    <w:lsdException w:name="Subtle Emphasis" w:semiHidden="0" w:uiPriority="19" w:unhideWhenUsed="0" w:qFormat="1"/>
-    <w:lsdException w:name="Intense Emphasis" w:semiHidden="0" w:uiPriority="21" w:unhideWhenUsed="0" w:qFormat="1"/>
-    <w:lsdException w:name="Subtle Reference" w:semiHidden="0" w:uiPriority="31" w:unhideWhenUsed="0" w:qFormat="1"/>
-    <w:lsdException w:name="Intense Reference" w:semiHidden="0" w:uiPriority="32" w:unhideWhenUsed="0" w:qFormat="1"/>
-    <w:lsdException w:name="Book Title" w:semiHidden="0" w:uiPriority="33" w:unhideWhenUsed="0" w:qFormat="1"/>
-    <w:lsdException w:name="Bibliography" w:uiPriority="37"/>
-    <w:lsdException w:name="TOC Heading" w:uiPriority="39" w:qFormat="1"/>
-  </w:latentStyles>
-  <w:style w:type="paragraph" w:default="1" w:styleId="Normal">
-    <w:name w:val="Normal"/>
-    <w:qFormat/>
-    <w:rsid w:val="00A52BED"/>
-  </w:style>
-  <w:style w:type="character" w:default="1" w:styleId="DefaultParagraphFont">
-    <w:name w:val="Default Paragraph Font"/>
-    <w:uiPriority w:val="1"/>
-    <w:semiHidden/>
-    <w:unhideWhenUsed/>
-  </w:style>
-  <w:style w:type="table" w:default="1" w:styleId="TableNormal">
-    <w:name w:val="Normal Table"/>
-    <w:uiPriority w:val="99"/>
-    <w:semiHidden/>
-    <w:unhideWhenUsed/>
-    <w:qFormat/>
-    <w:tblPr>
-      <w:tblInd w:w="0" w:type="dxa"/>
-      <w:tblCellMar>
-        <w:top w:w="0" w:type="dxa"/>
-        <w:left w:w="108" w:type="dxa"/>
-        <w:bottom w:w="0" w:type="dxa"/>
-        <w:right w:w="108" w:type="dxa"/>
-      </w:tblCellMar>
-    </w:tblPr>
-  </w:style>
-  <w:style w:type="numbering" w:default="1" w:styleId="NoList">
-    <w:name w:val="No List"/>
-    <w:uiPriority w:val="99"/>
-    <w:semiHidden/>
-    <w:unhideWhenUsed/>
-  </w:style>
-  <w:style w:type="paragraph" w:customStyle="1" w:styleId="FF0452E8F3874BEEA89264D4CD06C37A">
-    <w:name w:val="FF0452E8F3874BEEA89264D4CD06C37A"/>
-    <w:rsid w:val="005D7D6C"/>
-  </w:style>
-</w:styles>
-</file>
-
-<file path=word/glossary/webSettings.xml><?xml version="1.0" encoding="utf-8"?>
-<w:webSettings xmlns:r="http://schemas.openxmlformats.org/officeDocument/2006/relationships" xmlns:w="http://schemas.openxmlformats.org/wordprocessingml/2006/main">
-  <w:optimizeForBrowser/>
-</w:webSettings>
-</file>
-
 <file path=word/theme/theme1.xml><?xml version="1.0" encoding="utf-8"?>
 <a:theme xmlns:a="http://schemas.openxmlformats.org/drawingml/2006/main" name="Office Theme">
   <a:themeElements>

</xml_diff>